<commit_message>
added answer for q3
</commit_message>
<xml_diff>
--- a/Ass6Answers.docx
+++ b/Ass6Answers.docx
@@ -42,6 +42,7 @@
           <w:szCs w:val="18"/>
         </w:rPr>
       </w:pPr>
+      <w:proofErr w:type="spellStart"/>
       <w:r>
         <w:rPr>
           <w:rFonts w:ascii="Menlo" w:eastAsia="Times New Roman" w:hAnsi="Menlo" w:cs="Menlo"/>
@@ -53,6 +54,7 @@
         </w:rPr>
         <w:t>int</w:t>
       </w:r>
+      <w:proofErr w:type="spellEnd"/>
       <w:r>
         <w:rPr>
           <w:rFonts w:ascii="Menlo" w:eastAsia="Times New Roman" w:hAnsi="Menlo" w:cs="Menlo"/>
@@ -110,6 +112,8 @@
           <w:szCs w:val="18"/>
         </w:rPr>
       </w:pPr>
+      <w:proofErr w:type="spellStart"/>
+      <w:proofErr w:type="gramStart"/>
       <w:r>
         <w:rPr>
           <w:rFonts w:ascii="Menlo" w:eastAsia="Times New Roman" w:hAnsi="Menlo" w:cs="Menlo"/>
@@ -121,14 +125,25 @@
         </w:rPr>
         <w:t>int</w:t>
       </w:r>
-      <w:r>
-        <w:rPr>
-          <w:rFonts w:ascii="Menlo" w:eastAsia="Times New Roman" w:hAnsi="Menlo" w:cs="Menlo"/>
-          <w:color w:val="F8F8F2"/>
-          <w:sz w:val="18"/>
-          <w:szCs w:val="18"/>
-        </w:rPr>
-        <w:t xml:space="preserve">[] copied </w:t>
+      <w:proofErr w:type="spellEnd"/>
+      <w:r>
+        <w:rPr>
+          <w:rFonts w:ascii="Menlo" w:eastAsia="Times New Roman" w:hAnsi="Menlo" w:cs="Menlo"/>
+          <w:color w:val="F8F8F2"/>
+          <w:sz w:val="18"/>
+          <w:szCs w:val="18"/>
+        </w:rPr>
+        <w:t>[</w:t>
+      </w:r>
+      <w:proofErr w:type="gramEnd"/>
+      <w:r>
+        <w:rPr>
+          <w:rFonts w:ascii="Menlo" w:eastAsia="Times New Roman" w:hAnsi="Menlo" w:cs="Menlo"/>
+          <w:color w:val="F8F8F2"/>
+          <w:sz w:val="18"/>
+          <w:szCs w:val="18"/>
+        </w:rPr>
+        <w:t xml:space="preserve">] copied </w:t>
       </w:r>
       <w:r>
         <w:rPr>
@@ -166,6 +181,7 @@
         </w:rPr>
         <w:t xml:space="preserve"> </w:t>
       </w:r>
+      <w:proofErr w:type="spellStart"/>
       <w:r>
         <w:rPr>
           <w:rFonts w:ascii="Menlo" w:eastAsia="Times New Roman" w:hAnsi="Menlo" w:cs="Menlo"/>
@@ -177,14 +193,25 @@
         </w:rPr>
         <w:t>int</w:t>
       </w:r>
-      <w:r>
-        <w:rPr>
-          <w:rFonts w:ascii="Menlo" w:eastAsia="Times New Roman" w:hAnsi="Menlo" w:cs="Menlo"/>
-          <w:color w:val="F8F8F2"/>
-          <w:sz w:val="18"/>
-          <w:szCs w:val="18"/>
-        </w:rPr>
-        <w:t>[array</w:t>
+      <w:proofErr w:type="spellEnd"/>
+      <w:r>
+        <w:rPr>
+          <w:rFonts w:ascii="Menlo" w:eastAsia="Times New Roman" w:hAnsi="Menlo" w:cs="Menlo"/>
+          <w:color w:val="F8F8F2"/>
+          <w:sz w:val="18"/>
+          <w:szCs w:val="18"/>
+        </w:rPr>
+        <w:t>[</w:t>
+      </w:r>
+      <w:proofErr w:type="spellStart"/>
+      <w:r>
+        <w:rPr>
+          <w:rFonts w:ascii="Menlo" w:eastAsia="Times New Roman" w:hAnsi="Menlo" w:cs="Menlo"/>
+          <w:color w:val="F8F8F2"/>
+          <w:sz w:val="18"/>
+          <w:szCs w:val="18"/>
+        </w:rPr>
+        <w:t>array</w:t>
       </w:r>
       <w:r>
         <w:rPr>
@@ -202,7 +229,17 @@
           <w:sz w:val="18"/>
           <w:szCs w:val="18"/>
         </w:rPr>
-        <w:t xml:space="preserve">length];                   </w:t>
+        <w:t>length</w:t>
+      </w:r>
+      <w:proofErr w:type="spellEnd"/>
+      <w:r>
+        <w:rPr>
+          <w:rFonts w:ascii="Menlo" w:eastAsia="Times New Roman" w:hAnsi="Menlo" w:cs="Menlo"/>
+          <w:color w:val="F8F8F2"/>
+          <w:sz w:val="18"/>
+          <w:szCs w:val="18"/>
+        </w:rPr>
+        <w:t xml:space="preserve">];                   </w:t>
       </w:r>
     </w:p>
     <w:p>
@@ -216,6 +253,7 @@
           <w:szCs w:val="18"/>
         </w:rPr>
       </w:pPr>
+      <w:proofErr w:type="gramStart"/>
       <w:r>
         <w:rPr>
           <w:rFonts w:ascii="Menlo" w:eastAsia="Times New Roman" w:hAnsi="Menlo" w:cs="Menlo"/>
@@ -234,6 +272,8 @@
         </w:rPr>
         <w:t>(</w:t>
       </w:r>
+      <w:proofErr w:type="spellStart"/>
+      <w:proofErr w:type="gramEnd"/>
       <w:r>
         <w:rPr>
           <w:rFonts w:ascii="Menlo" w:eastAsia="Times New Roman" w:hAnsi="Menlo" w:cs="Menlo"/>
@@ -245,14 +285,35 @@
         </w:rPr>
         <w:t>int</w:t>
       </w:r>
-      <w:r>
-        <w:rPr>
-          <w:rFonts w:ascii="Menlo" w:eastAsia="Times New Roman" w:hAnsi="Menlo" w:cs="Menlo"/>
-          <w:color w:val="F8F8F2"/>
-          <w:sz w:val="18"/>
-          <w:szCs w:val="18"/>
-        </w:rPr>
-        <w:t xml:space="preserve"> i </w:t>
+      <w:proofErr w:type="spellEnd"/>
+      <w:r>
+        <w:rPr>
+          <w:rFonts w:ascii="Menlo" w:eastAsia="Times New Roman" w:hAnsi="Menlo" w:cs="Menlo"/>
+          <w:color w:val="F8F8F2"/>
+          <w:sz w:val="18"/>
+          <w:szCs w:val="18"/>
+        </w:rPr>
+        <w:t xml:space="preserve"> </w:t>
+      </w:r>
+      <w:proofErr w:type="spellStart"/>
+      <w:r>
+        <w:rPr>
+          <w:rFonts w:ascii="Menlo" w:eastAsia="Times New Roman" w:hAnsi="Menlo" w:cs="Menlo"/>
+          <w:color w:val="F8F8F2"/>
+          <w:sz w:val="18"/>
+          <w:szCs w:val="18"/>
+        </w:rPr>
+        <w:t>i</w:t>
+      </w:r>
+      <w:proofErr w:type="spellEnd"/>
+      <w:r>
+        <w:rPr>
+          <w:rFonts w:ascii="Menlo" w:eastAsia="Times New Roman" w:hAnsi="Menlo" w:cs="Menlo"/>
+          <w:color w:val="F8F8F2"/>
+          <w:sz w:val="18"/>
+          <w:szCs w:val="18"/>
+        </w:rPr>
+        <w:t xml:space="preserve"> </w:t>
       </w:r>
       <w:r>
         <w:rPr>
@@ -288,7 +349,27 @@
           <w:sz w:val="18"/>
           <w:szCs w:val="18"/>
         </w:rPr>
-        <w:t xml:space="preserve">; i </w:t>
+        <w:t xml:space="preserve">; </w:t>
+      </w:r>
+      <w:proofErr w:type="spellStart"/>
+      <w:r>
+        <w:rPr>
+          <w:rFonts w:ascii="Menlo" w:eastAsia="Times New Roman" w:hAnsi="Menlo" w:cs="Menlo"/>
+          <w:color w:val="F8F8F2"/>
+          <w:sz w:val="18"/>
+          <w:szCs w:val="18"/>
+        </w:rPr>
+        <w:t>i</w:t>
+      </w:r>
+      <w:proofErr w:type="spellEnd"/>
+      <w:r>
+        <w:rPr>
+          <w:rFonts w:ascii="Menlo" w:eastAsia="Times New Roman" w:hAnsi="Menlo" w:cs="Menlo"/>
+          <w:color w:val="F8F8F2"/>
+          <w:sz w:val="18"/>
+          <w:szCs w:val="18"/>
+        </w:rPr>
+        <w:t xml:space="preserve"> </w:t>
       </w:r>
       <w:r>
         <w:rPr>
@@ -306,7 +387,17 @@
           <w:sz w:val="18"/>
           <w:szCs w:val="18"/>
         </w:rPr>
-        <w:t xml:space="preserve"> array</w:t>
+        <w:t xml:space="preserve"> </w:t>
+      </w:r>
+      <w:proofErr w:type="spellStart"/>
+      <w:r>
+        <w:rPr>
+          <w:rFonts w:ascii="Menlo" w:eastAsia="Times New Roman" w:hAnsi="Menlo" w:cs="Menlo"/>
+          <w:color w:val="F8F8F2"/>
+          <w:sz w:val="18"/>
+          <w:szCs w:val="18"/>
+        </w:rPr>
+        <w:t>array</w:t>
       </w:r>
       <w:r>
         <w:rPr>
@@ -324,8 +415,29 @@
           <w:sz w:val="18"/>
           <w:szCs w:val="18"/>
         </w:rPr>
-        <w:t>length; i</w:t>
-      </w:r>
+        <w:t>length</w:t>
+      </w:r>
+      <w:proofErr w:type="spellEnd"/>
+      <w:r>
+        <w:rPr>
+          <w:rFonts w:ascii="Menlo" w:eastAsia="Times New Roman" w:hAnsi="Menlo" w:cs="Menlo"/>
+          <w:color w:val="F8F8F2"/>
+          <w:sz w:val="18"/>
+          <w:szCs w:val="18"/>
+        </w:rPr>
+        <w:t xml:space="preserve">; </w:t>
+      </w:r>
+      <w:proofErr w:type="spellStart"/>
+      <w:r>
+        <w:rPr>
+          <w:rFonts w:ascii="Menlo" w:eastAsia="Times New Roman" w:hAnsi="Menlo" w:cs="Menlo"/>
+          <w:color w:val="F8F8F2"/>
+          <w:sz w:val="18"/>
+          <w:szCs w:val="18"/>
+        </w:rPr>
+        <w:t>i</w:t>
+      </w:r>
+      <w:proofErr w:type="spellEnd"/>
       <w:r>
         <w:rPr>
           <w:rFonts w:ascii="Menlo" w:eastAsia="Times New Roman" w:hAnsi="Menlo" w:cs="Menlo"/>
@@ -365,6 +477,7 @@
         </w:rPr>
         <w:t xml:space="preserve">    </w:t>
       </w:r>
+      <w:proofErr w:type="spellStart"/>
       <w:r>
         <w:rPr>
           <w:rFonts w:ascii="Menlo" w:eastAsia="Times New Roman" w:hAnsi="Menlo" w:cs="Menlo"/>
@@ -376,14 +489,35 @@
         </w:rPr>
         <w:t>int</w:t>
       </w:r>
-      <w:r>
-        <w:rPr>
-          <w:rFonts w:ascii="Menlo" w:eastAsia="Times New Roman" w:hAnsi="Menlo" w:cs="Menlo"/>
-          <w:color w:val="F8F8F2"/>
-          <w:sz w:val="18"/>
-          <w:szCs w:val="18"/>
-        </w:rPr>
-        <w:t xml:space="preserve"> num </w:t>
+      <w:proofErr w:type="spellEnd"/>
+      <w:r>
+        <w:rPr>
+          <w:rFonts w:ascii="Menlo" w:eastAsia="Times New Roman" w:hAnsi="Menlo" w:cs="Menlo"/>
+          <w:color w:val="F8F8F2"/>
+          <w:sz w:val="18"/>
+          <w:szCs w:val="18"/>
+        </w:rPr>
+        <w:t xml:space="preserve"> </w:t>
+      </w:r>
+      <w:proofErr w:type="spellStart"/>
+      <w:r>
+        <w:rPr>
+          <w:rFonts w:ascii="Menlo" w:eastAsia="Times New Roman" w:hAnsi="Menlo" w:cs="Menlo"/>
+          <w:color w:val="F8F8F2"/>
+          <w:sz w:val="18"/>
+          <w:szCs w:val="18"/>
+        </w:rPr>
+        <w:t>num</w:t>
+      </w:r>
+      <w:proofErr w:type="spellEnd"/>
+      <w:r>
+        <w:rPr>
+          <w:rFonts w:ascii="Menlo" w:eastAsia="Times New Roman" w:hAnsi="Menlo" w:cs="Menlo"/>
+          <w:color w:val="F8F8F2"/>
+          <w:sz w:val="18"/>
+          <w:szCs w:val="18"/>
+        </w:rPr>
+        <w:t xml:space="preserve"> </w:t>
       </w:r>
       <w:r>
         <w:rPr>
@@ -401,7 +535,27 @@
           <w:sz w:val="18"/>
           <w:szCs w:val="18"/>
         </w:rPr>
-        <w:t xml:space="preserve"> array[i];                                     </w:t>
+        <w:t xml:space="preserve"> array[</w:t>
+      </w:r>
+      <w:proofErr w:type="spellStart"/>
+      <w:r>
+        <w:rPr>
+          <w:rFonts w:ascii="Menlo" w:eastAsia="Times New Roman" w:hAnsi="Menlo" w:cs="Menlo"/>
+          <w:color w:val="F8F8F2"/>
+          <w:sz w:val="18"/>
+          <w:szCs w:val="18"/>
+        </w:rPr>
+        <w:t>i</w:t>
+      </w:r>
+      <w:proofErr w:type="spellEnd"/>
+      <w:r>
+        <w:rPr>
+          <w:rFonts w:ascii="Menlo" w:eastAsia="Times New Roman" w:hAnsi="Menlo" w:cs="Menlo"/>
+          <w:color w:val="F8F8F2"/>
+          <w:sz w:val="18"/>
+          <w:szCs w:val="18"/>
+        </w:rPr>
+        <w:t xml:space="preserve">];                                     </w:t>
       </w:r>
     </w:p>
     <w:p>
@@ -424,6 +578,7 @@
         </w:rPr>
         <w:t xml:space="preserve">    </w:t>
       </w:r>
+      <w:proofErr w:type="gramStart"/>
       <w:r>
         <w:rPr>
           <w:rFonts w:ascii="Menlo" w:eastAsia="Times New Roman" w:hAnsi="Menlo" w:cs="Menlo"/>
@@ -440,7 +595,17 @@
           <w:sz w:val="18"/>
           <w:szCs w:val="18"/>
         </w:rPr>
-        <w:t xml:space="preserve">(max </w:t>
+        <w:t>(</w:t>
+      </w:r>
+      <w:proofErr w:type="gramEnd"/>
+      <w:r>
+        <w:rPr>
+          <w:rFonts w:ascii="Menlo" w:eastAsia="Times New Roman" w:hAnsi="Menlo" w:cs="Menlo"/>
+          <w:color w:val="F8F8F2"/>
+          <w:sz w:val="18"/>
+          <w:szCs w:val="18"/>
+        </w:rPr>
+        <w:t xml:space="preserve">max </w:t>
       </w:r>
       <w:r>
         <w:rPr>
@@ -458,7 +623,27 @@
           <w:sz w:val="18"/>
           <w:szCs w:val="18"/>
         </w:rPr>
-        <w:t xml:space="preserve"> num) {                                         </w:t>
+        <w:t xml:space="preserve"> </w:t>
+      </w:r>
+      <w:proofErr w:type="spellStart"/>
+      <w:r>
+        <w:rPr>
+          <w:rFonts w:ascii="Menlo" w:eastAsia="Times New Roman" w:hAnsi="Menlo" w:cs="Menlo"/>
+          <w:color w:val="F8F8F2"/>
+          <w:sz w:val="18"/>
+          <w:szCs w:val="18"/>
+        </w:rPr>
+        <w:t>num</w:t>
+      </w:r>
+      <w:proofErr w:type="spellEnd"/>
+      <w:r>
+        <w:rPr>
+          <w:rFonts w:ascii="Menlo" w:eastAsia="Times New Roman" w:hAnsi="Menlo" w:cs="Menlo"/>
+          <w:color w:val="F8F8F2"/>
+          <w:sz w:val="18"/>
+          <w:szCs w:val="18"/>
+        </w:rPr>
+        <w:t xml:space="preserve">) {                                         </w:t>
       </w:r>
     </w:p>
     <w:p>
@@ -506,7 +691,27 @@
           <w:sz w:val="18"/>
           <w:szCs w:val="18"/>
         </w:rPr>
-        <w:t xml:space="preserve"> num;                                          </w:t>
+        <w:t xml:space="preserve"> </w:t>
+      </w:r>
+      <w:proofErr w:type="spellStart"/>
+      <w:r>
+        <w:rPr>
+          <w:rFonts w:ascii="Menlo" w:eastAsia="Times New Roman" w:hAnsi="Menlo" w:cs="Menlo"/>
+          <w:color w:val="F8F8F2"/>
+          <w:sz w:val="18"/>
+          <w:szCs w:val="18"/>
+        </w:rPr>
+        <w:t>num</w:t>
+      </w:r>
+      <w:proofErr w:type="spellEnd"/>
+      <w:r>
+        <w:rPr>
+          <w:rFonts w:ascii="Menlo" w:eastAsia="Times New Roman" w:hAnsi="Menlo" w:cs="Menlo"/>
+          <w:color w:val="F8F8F2"/>
+          <w:sz w:val="18"/>
+          <w:szCs w:val="18"/>
+        </w:rPr>
+        <w:t xml:space="preserve">;                                          </w:t>
       </w:r>
     </w:p>
     <w:p>
@@ -566,7 +771,27 @@
           <w:sz w:val="18"/>
           <w:szCs w:val="18"/>
         </w:rPr>
-        <w:t xml:space="preserve">copied[i] </w:t>
+        <w:t>copied[</w:t>
+      </w:r>
+      <w:proofErr w:type="spellStart"/>
+      <w:r>
+        <w:rPr>
+          <w:rFonts w:ascii="Menlo" w:eastAsia="Times New Roman" w:hAnsi="Menlo" w:cs="Menlo"/>
+          <w:color w:val="F8F8F2"/>
+          <w:sz w:val="18"/>
+          <w:szCs w:val="18"/>
+        </w:rPr>
+        <w:t>i</w:t>
+      </w:r>
+      <w:proofErr w:type="spellEnd"/>
+      <w:r>
+        <w:rPr>
+          <w:rFonts w:ascii="Menlo" w:eastAsia="Times New Roman" w:hAnsi="Menlo" w:cs="Menlo"/>
+          <w:color w:val="F8F8F2"/>
+          <w:sz w:val="18"/>
+          <w:szCs w:val="18"/>
+        </w:rPr>
+        <w:t xml:space="preserve">] </w:t>
       </w:r>
       <w:r>
         <w:rPr>
@@ -584,7 +809,27 @@
           <w:sz w:val="18"/>
           <w:szCs w:val="18"/>
         </w:rPr>
-        <w:t xml:space="preserve"> num;                                        </w:t>
+        <w:t xml:space="preserve"> </w:t>
+      </w:r>
+      <w:proofErr w:type="spellStart"/>
+      <w:r>
+        <w:rPr>
+          <w:rFonts w:ascii="Menlo" w:eastAsia="Times New Roman" w:hAnsi="Menlo" w:cs="Menlo"/>
+          <w:color w:val="F8F8F2"/>
+          <w:sz w:val="18"/>
+          <w:szCs w:val="18"/>
+        </w:rPr>
+        <w:t>num</w:t>
+      </w:r>
+      <w:proofErr w:type="spellEnd"/>
+      <w:r>
+        <w:rPr>
+          <w:rFonts w:ascii="Menlo" w:eastAsia="Times New Roman" w:hAnsi="Menlo" w:cs="Menlo"/>
+          <w:color w:val="F8F8F2"/>
+          <w:sz w:val="18"/>
+          <w:szCs w:val="18"/>
+        </w:rPr>
+        <w:t xml:space="preserve">;                                        </w:t>
       </w:r>
     </w:p>
     <w:p>
@@ -631,6 +876,7 @@
           <w:szCs w:val="18"/>
         </w:rPr>
       </w:pPr>
+      <w:proofErr w:type="spellStart"/>
       <w:r>
         <w:rPr>
           <w:rFonts w:ascii="Menlo" w:eastAsia="Times New Roman" w:hAnsi="Menlo" w:cs="Menlo"/>
@@ -642,14 +888,35 @@
         </w:rPr>
         <w:t>int</w:t>
       </w:r>
-      <w:r>
-        <w:rPr>
-          <w:rFonts w:ascii="Menlo" w:eastAsia="Times New Roman" w:hAnsi="Menlo" w:cs="Menlo"/>
-          <w:color w:val="F8F8F2"/>
-          <w:sz w:val="18"/>
-          <w:szCs w:val="18"/>
-        </w:rPr>
-        <w:t xml:space="preserve"> maxNumDigits </w:t>
+      <w:proofErr w:type="spellEnd"/>
+      <w:r>
+        <w:rPr>
+          <w:rFonts w:ascii="Menlo" w:eastAsia="Times New Roman" w:hAnsi="Menlo" w:cs="Menlo"/>
+          <w:color w:val="F8F8F2"/>
+          <w:sz w:val="18"/>
+          <w:szCs w:val="18"/>
+        </w:rPr>
+        <w:t xml:space="preserve"> </w:t>
+      </w:r>
+      <w:proofErr w:type="spellStart"/>
+      <w:r>
+        <w:rPr>
+          <w:rFonts w:ascii="Menlo" w:eastAsia="Times New Roman" w:hAnsi="Menlo" w:cs="Menlo"/>
+          <w:color w:val="F8F8F2"/>
+          <w:sz w:val="18"/>
+          <w:szCs w:val="18"/>
+        </w:rPr>
+        <w:t>maxNumDigits</w:t>
+      </w:r>
+      <w:proofErr w:type="spellEnd"/>
+      <w:r>
+        <w:rPr>
+          <w:rFonts w:ascii="Menlo" w:eastAsia="Times New Roman" w:hAnsi="Menlo" w:cs="Menlo"/>
+          <w:color w:val="F8F8F2"/>
+          <w:sz w:val="18"/>
+          <w:szCs w:val="18"/>
+        </w:rPr>
+        <w:t xml:space="preserve"> </w:t>
       </w:r>
       <w:r>
         <w:rPr>
@@ -669,6 +936,7 @@
         </w:rPr>
         <w:t xml:space="preserve"> (</w:t>
       </w:r>
+      <w:proofErr w:type="spellStart"/>
       <w:r>
         <w:rPr>
           <w:rFonts w:ascii="Menlo" w:eastAsia="Times New Roman" w:hAnsi="Menlo" w:cs="Menlo"/>
@@ -680,6 +948,7 @@
         </w:rPr>
         <w:t>int</w:t>
       </w:r>
+      <w:proofErr w:type="spellEnd"/>
       <w:r>
         <w:rPr>
           <w:rFonts w:ascii="Menlo" w:eastAsia="Times New Roman" w:hAnsi="Menlo" w:cs="Menlo"/>
@@ -766,6 +1035,7 @@
           <w:szCs w:val="18"/>
         </w:rPr>
       </w:pPr>
+      <w:proofErr w:type="spellStart"/>
       <w:r>
         <w:rPr>
           <w:rFonts w:ascii="Menlo" w:eastAsia="Times New Roman" w:hAnsi="Menlo" w:cs="Menlo"/>
@@ -775,53 +1045,9 @@
           <w:sz w:val="18"/>
           <w:szCs w:val="18"/>
         </w:rPr>
-        <w:t>LinkedList&lt;LinkedList&lt;Integer&gt;&gt;</w:t>
-      </w:r>
-      <w:r>
-        <w:rPr>
-          <w:rFonts w:ascii="Menlo" w:eastAsia="Times New Roman" w:hAnsi="Menlo" w:cs="Menlo"/>
-          <w:color w:val="F8F8F2"/>
-          <w:sz w:val="18"/>
-          <w:szCs w:val="18"/>
-        </w:rPr>
-        <w:t xml:space="preserve"> buckets </w:t>
-      </w:r>
-      <w:r>
-        <w:rPr>
-          <w:rFonts w:ascii="Menlo" w:eastAsia="Times New Roman" w:hAnsi="Menlo" w:cs="Menlo"/>
-          <w:color w:val="F92672"/>
-          <w:sz w:val="18"/>
-          <w:szCs w:val="18"/>
-        </w:rPr>
-        <w:t>=</w:t>
-      </w:r>
-      <w:r>
-        <w:rPr>
-          <w:rFonts w:ascii="Menlo" w:eastAsia="Times New Roman" w:hAnsi="Menlo" w:cs="Menlo"/>
-          <w:color w:val="F8F8F2"/>
-          <w:sz w:val="18"/>
-          <w:szCs w:val="18"/>
-        </w:rPr>
-        <w:t xml:space="preserve"> </w:t>
-      </w:r>
-      <w:r>
-        <w:rPr>
-          <w:rFonts w:ascii="Menlo" w:eastAsia="Times New Roman" w:hAnsi="Menlo" w:cs="Menlo"/>
-          <w:color w:val="F92672"/>
-          <w:sz w:val="18"/>
-          <w:szCs w:val="18"/>
-        </w:rPr>
-        <w:t>new</w:t>
-      </w:r>
-      <w:r>
-        <w:rPr>
-          <w:rFonts w:ascii="Menlo" w:eastAsia="Times New Roman" w:hAnsi="Menlo" w:cs="Menlo"/>
-          <w:color w:val="F8F8F2"/>
-          <w:sz w:val="18"/>
-          <w:szCs w:val="18"/>
-        </w:rPr>
-        <w:t xml:space="preserve"> </w:t>
-      </w:r>
+        <w:t>LinkedList</w:t>
+      </w:r>
+      <w:proofErr w:type="spellEnd"/>
       <w:r>
         <w:rPr>
           <w:rFonts w:ascii="Menlo" w:eastAsia="Times New Roman" w:hAnsi="Menlo" w:cs="Menlo"/>
@@ -831,16 +1057,155 @@
           <w:sz w:val="18"/>
           <w:szCs w:val="18"/>
         </w:rPr>
-        <w:t>LinkedList&lt;LinkedList&lt;Integer&gt;&gt;</w:t>
-      </w:r>
-      <w:r>
-        <w:rPr>
-          <w:rFonts w:ascii="Menlo" w:eastAsia="Times New Roman" w:hAnsi="Menlo" w:cs="Menlo"/>
-          <w:color w:val="F8F8F2"/>
-          <w:sz w:val="18"/>
-          <w:szCs w:val="18"/>
-        </w:rPr>
-        <w:t xml:space="preserve">(); </w:t>
+        <w:t>&lt;</w:t>
+      </w:r>
+      <w:proofErr w:type="spellStart"/>
+      <w:r>
+        <w:rPr>
+          <w:rFonts w:ascii="Menlo" w:eastAsia="Times New Roman" w:hAnsi="Menlo" w:cs="Menlo"/>
+          <w:i/>
+          <w:iCs/>
+          <w:color w:val="66D9EF"/>
+          <w:sz w:val="18"/>
+          <w:szCs w:val="18"/>
+        </w:rPr>
+        <w:t>LinkedList</w:t>
+      </w:r>
+      <w:proofErr w:type="spellEnd"/>
+      <w:r>
+        <w:rPr>
+          <w:rFonts w:ascii="Menlo" w:eastAsia="Times New Roman" w:hAnsi="Menlo" w:cs="Menlo"/>
+          <w:i/>
+          <w:iCs/>
+          <w:color w:val="66D9EF"/>
+          <w:sz w:val="18"/>
+          <w:szCs w:val="18"/>
+        </w:rPr>
+        <w:t>&lt;Integer&gt;&gt;</w:t>
+      </w:r>
+      <w:r>
+        <w:rPr>
+          <w:rFonts w:ascii="Menlo" w:eastAsia="Times New Roman" w:hAnsi="Menlo" w:cs="Menlo"/>
+          <w:color w:val="F8F8F2"/>
+          <w:sz w:val="18"/>
+          <w:szCs w:val="18"/>
+        </w:rPr>
+        <w:t xml:space="preserve"> buckets </w:t>
+      </w:r>
+      <w:r>
+        <w:rPr>
+          <w:rFonts w:ascii="Menlo" w:eastAsia="Times New Roman" w:hAnsi="Menlo" w:cs="Menlo"/>
+          <w:color w:val="F92672"/>
+          <w:sz w:val="18"/>
+          <w:szCs w:val="18"/>
+        </w:rPr>
+        <w:t>=</w:t>
+      </w:r>
+      <w:r>
+        <w:rPr>
+          <w:rFonts w:ascii="Menlo" w:eastAsia="Times New Roman" w:hAnsi="Menlo" w:cs="Menlo"/>
+          <w:color w:val="F8F8F2"/>
+          <w:sz w:val="18"/>
+          <w:szCs w:val="18"/>
+        </w:rPr>
+        <w:t xml:space="preserve"> </w:t>
+      </w:r>
+      <w:r>
+        <w:rPr>
+          <w:rFonts w:ascii="Menlo" w:eastAsia="Times New Roman" w:hAnsi="Menlo" w:cs="Menlo"/>
+          <w:color w:val="F92672"/>
+          <w:sz w:val="18"/>
+          <w:szCs w:val="18"/>
+        </w:rPr>
+        <w:t>new</w:t>
+      </w:r>
+      <w:r>
+        <w:rPr>
+          <w:rFonts w:ascii="Menlo" w:eastAsia="Times New Roman" w:hAnsi="Menlo" w:cs="Menlo"/>
+          <w:color w:val="F8F8F2"/>
+          <w:sz w:val="18"/>
+          <w:szCs w:val="18"/>
+        </w:rPr>
+        <w:t xml:space="preserve"> </w:t>
+      </w:r>
+      <w:proofErr w:type="spellStart"/>
+      <w:r>
+        <w:rPr>
+          <w:rFonts w:ascii="Menlo" w:eastAsia="Times New Roman" w:hAnsi="Menlo" w:cs="Menlo"/>
+          <w:i/>
+          <w:iCs/>
+          <w:color w:val="66D9EF"/>
+          <w:sz w:val="18"/>
+          <w:szCs w:val="18"/>
+        </w:rPr>
+        <w:t>LinkedList</w:t>
+      </w:r>
+      <w:proofErr w:type="spellEnd"/>
+      <w:r>
+        <w:rPr>
+          <w:rFonts w:ascii="Menlo" w:eastAsia="Times New Roman" w:hAnsi="Menlo" w:cs="Menlo"/>
+          <w:i/>
+          <w:iCs/>
+          <w:color w:val="66D9EF"/>
+          <w:sz w:val="18"/>
+          <w:szCs w:val="18"/>
+        </w:rPr>
+        <w:t>&lt;</w:t>
+      </w:r>
+      <w:proofErr w:type="spellStart"/>
+      <w:r>
+        <w:rPr>
+          <w:rFonts w:ascii="Menlo" w:eastAsia="Times New Roman" w:hAnsi="Menlo" w:cs="Menlo"/>
+          <w:i/>
+          <w:iCs/>
+          <w:color w:val="66D9EF"/>
+          <w:sz w:val="18"/>
+          <w:szCs w:val="18"/>
+        </w:rPr>
+        <w:t>LinkedList</w:t>
+      </w:r>
+      <w:proofErr w:type="spellEnd"/>
+      <w:r>
+        <w:rPr>
+          <w:rFonts w:ascii="Menlo" w:eastAsia="Times New Roman" w:hAnsi="Menlo" w:cs="Menlo"/>
+          <w:i/>
+          <w:iCs/>
+          <w:color w:val="66D9EF"/>
+          <w:sz w:val="18"/>
+          <w:szCs w:val="18"/>
+        </w:rPr>
+        <w:t>&lt;Integer&gt;</w:t>
+      </w:r>
+      <w:proofErr w:type="gramStart"/>
+      <w:r>
+        <w:rPr>
+          <w:rFonts w:ascii="Menlo" w:eastAsia="Times New Roman" w:hAnsi="Menlo" w:cs="Menlo"/>
+          <w:i/>
+          <w:iCs/>
+          <w:color w:val="66D9EF"/>
+          <w:sz w:val="18"/>
+          <w:szCs w:val="18"/>
+        </w:rPr>
+        <w:t>&gt;</w:t>
+      </w:r>
+      <w:r>
+        <w:rPr>
+          <w:rFonts w:ascii="Menlo" w:eastAsia="Times New Roman" w:hAnsi="Menlo" w:cs="Menlo"/>
+          <w:color w:val="F8F8F2"/>
+          <w:sz w:val="18"/>
+          <w:szCs w:val="18"/>
+        </w:rPr>
+        <w:t>(</w:t>
+      </w:r>
+      <w:proofErr w:type="gramEnd"/>
+      <w:r>
+        <w:rPr>
+          <w:rFonts w:ascii="Menlo" w:eastAsia="Times New Roman" w:hAnsi="Menlo" w:cs="Menlo"/>
+          <w:color w:val="F8F8F2"/>
+          <w:sz w:val="18"/>
+          <w:szCs w:val="18"/>
+        </w:rPr>
+        <w:t xml:space="preserve">); </w:t>
       </w:r>
     </w:p>
     <w:p>
@@ -854,6 +1219,7 @@
           <w:szCs w:val="18"/>
         </w:rPr>
       </w:pPr>
+      <w:proofErr w:type="gramStart"/>
       <w:r>
         <w:rPr>
           <w:rFonts w:ascii="Menlo" w:eastAsia="Times New Roman" w:hAnsi="Menlo" w:cs="Menlo"/>
@@ -872,6 +1238,8 @@
         </w:rPr>
         <w:t>(</w:t>
       </w:r>
+      <w:proofErr w:type="spellStart"/>
+      <w:proofErr w:type="gramEnd"/>
       <w:r>
         <w:rPr>
           <w:rFonts w:ascii="Menlo" w:eastAsia="Times New Roman" w:hAnsi="Menlo" w:cs="Menlo"/>
@@ -883,6 +1251,7 @@
         </w:rPr>
         <w:t>int</w:t>
       </w:r>
+      <w:proofErr w:type="spellEnd"/>
       <w:r>
         <w:rPr>
           <w:rFonts w:ascii="Menlo" w:eastAsia="Times New Roman" w:hAnsi="Menlo" w:cs="Menlo"/>
@@ -1003,6 +1372,8 @@
         </w:rPr>
         <w:t xml:space="preserve">    </w:t>
       </w:r>
+      <w:proofErr w:type="spellStart"/>
+      <w:proofErr w:type="gramStart"/>
       <w:r>
         <w:rPr>
           <w:rFonts w:ascii="Menlo" w:eastAsia="Times New Roman" w:hAnsi="Menlo" w:cs="Menlo"/>
@@ -1028,8 +1399,19 @@
           <w:sz w:val="18"/>
           <w:szCs w:val="18"/>
         </w:rPr>
-        <w:t>add(</w:t>
-      </w:r>
+        <w:t>add</w:t>
+      </w:r>
+      <w:proofErr w:type="spellEnd"/>
+      <w:r>
+        <w:rPr>
+          <w:rFonts w:ascii="Menlo" w:eastAsia="Times New Roman" w:hAnsi="Menlo" w:cs="Menlo"/>
+          <w:color w:val="F8F8F2"/>
+          <w:sz w:val="18"/>
+          <w:szCs w:val="18"/>
+        </w:rPr>
+        <w:t>(</w:t>
+      </w:r>
+      <w:proofErr w:type="gramEnd"/>
       <w:r>
         <w:rPr>
           <w:rFonts w:ascii="Menlo" w:eastAsia="Times New Roman" w:hAnsi="Menlo" w:cs="Menlo"/>
@@ -1048,6 +1430,7 @@
         </w:rPr>
         <w:t xml:space="preserve"> </w:t>
       </w:r>
+      <w:proofErr w:type="spellStart"/>
       <w:r>
         <w:rPr>
           <w:rFonts w:ascii="Menlo" w:eastAsia="Times New Roman" w:hAnsi="Menlo" w:cs="Menlo"/>
@@ -1057,7 +1440,19 @@
           <w:sz w:val="18"/>
           <w:szCs w:val="18"/>
         </w:rPr>
-        <w:t>LinkedList&lt;Integer&gt;</w:t>
+        <w:t>LinkedList</w:t>
+      </w:r>
+      <w:proofErr w:type="spellEnd"/>
+      <w:r>
+        <w:rPr>
+          <w:rFonts w:ascii="Menlo" w:eastAsia="Times New Roman" w:hAnsi="Menlo" w:cs="Menlo"/>
+          <w:i/>
+          <w:iCs/>
+          <w:color w:val="66D9EF"/>
+          <w:sz w:val="18"/>
+          <w:szCs w:val="18"/>
+        </w:rPr>
+        <w:t>&lt;Integer&gt;</w:t>
       </w:r>
       <w:r>
         <w:rPr>
@@ -1113,6 +1508,7 @@
           <w:szCs w:val="18"/>
         </w:rPr>
       </w:pPr>
+      <w:proofErr w:type="gramStart"/>
       <w:r>
         <w:rPr>
           <w:rFonts w:ascii="Menlo" w:eastAsia="Times New Roman" w:hAnsi="Menlo" w:cs="Menlo"/>
@@ -1131,6 +1527,8 @@
         </w:rPr>
         <w:t>(</w:t>
       </w:r>
+      <w:proofErr w:type="spellStart"/>
+      <w:proofErr w:type="gramEnd"/>
       <w:r>
         <w:rPr>
           <w:rFonts w:ascii="Menlo" w:eastAsia="Times New Roman" w:hAnsi="Menlo" w:cs="Menlo"/>
@@ -1142,6 +1540,7 @@
         </w:rPr>
         <w:t>int</w:t>
       </w:r>
+      <w:proofErr w:type="spellEnd"/>
       <w:r>
         <w:rPr>
           <w:rFonts w:ascii="Menlo" w:eastAsia="Times New Roman" w:hAnsi="Menlo" w:cs="Menlo"/>
@@ -1203,7 +1602,37 @@
           <w:sz w:val="18"/>
           <w:szCs w:val="18"/>
         </w:rPr>
-        <w:t xml:space="preserve"> maxNumDigits; j</w:t>
+        <w:t xml:space="preserve"> </w:t>
+      </w:r>
+      <w:proofErr w:type="spellStart"/>
+      <w:r>
+        <w:rPr>
+          <w:rFonts w:ascii="Menlo" w:eastAsia="Times New Roman" w:hAnsi="Menlo" w:cs="Menlo"/>
+          <w:color w:val="F8F8F2"/>
+          <w:sz w:val="18"/>
+          <w:szCs w:val="18"/>
+        </w:rPr>
+        <w:t>maxNumDigits</w:t>
+      </w:r>
+      <w:proofErr w:type="spellEnd"/>
+      <w:r>
+        <w:rPr>
+          <w:rFonts w:ascii="Menlo" w:eastAsia="Times New Roman" w:hAnsi="Menlo" w:cs="Menlo"/>
+          <w:color w:val="F8F8F2"/>
+          <w:sz w:val="18"/>
+          <w:szCs w:val="18"/>
+        </w:rPr>
+        <w:t xml:space="preserve">; </w:t>
+      </w:r>
+      <w:proofErr w:type="spellStart"/>
+      <w:r>
+        <w:rPr>
+          <w:rFonts w:ascii="Menlo" w:eastAsia="Times New Roman" w:hAnsi="Menlo" w:cs="Menlo"/>
+          <w:color w:val="F8F8F2"/>
+          <w:sz w:val="18"/>
+          <w:szCs w:val="18"/>
+        </w:rPr>
+        <w:t>j</w:t>
       </w:r>
       <w:r>
         <w:rPr>
@@ -1214,6 +1643,7 @@
         </w:rPr>
         <w:t>++</w:t>
       </w:r>
+      <w:proofErr w:type="spellEnd"/>
       <w:r>
         <w:rPr>
           <w:rFonts w:ascii="Menlo" w:eastAsia="Times New Roman" w:hAnsi="Menlo" w:cs="Menlo"/>
@@ -1244,6 +1674,7 @@
         </w:rPr>
         <w:t xml:space="preserve">    </w:t>
       </w:r>
+      <w:proofErr w:type="gramStart"/>
       <w:r>
         <w:rPr>
           <w:rFonts w:ascii="Menlo" w:eastAsia="Times New Roman" w:hAnsi="Menlo" w:cs="Menlo"/>
@@ -1262,6 +1693,8 @@
         </w:rPr>
         <w:t>(</w:t>
       </w:r>
+      <w:proofErr w:type="spellStart"/>
+      <w:proofErr w:type="gramEnd"/>
       <w:r>
         <w:rPr>
           <w:rFonts w:ascii="Menlo" w:eastAsia="Times New Roman" w:hAnsi="Menlo" w:cs="Menlo"/>
@@ -1273,6 +1706,7 @@
         </w:rPr>
         <w:t>int</w:t>
       </w:r>
+      <w:proofErr w:type="spellEnd"/>
       <w:r>
         <w:rPr>
           <w:rFonts w:ascii="Menlo" w:eastAsia="Times New Roman" w:hAnsi="Menlo" w:cs="Menlo"/>
@@ -1334,7 +1768,17 @@
           <w:sz w:val="18"/>
           <w:szCs w:val="18"/>
         </w:rPr>
-        <w:t xml:space="preserve"> array</w:t>
+        <w:t xml:space="preserve"> </w:t>
+      </w:r>
+      <w:proofErr w:type="spellStart"/>
+      <w:r>
+        <w:rPr>
+          <w:rFonts w:ascii="Menlo" w:eastAsia="Times New Roman" w:hAnsi="Menlo" w:cs="Menlo"/>
+          <w:color w:val="F8F8F2"/>
+          <w:sz w:val="18"/>
+          <w:szCs w:val="18"/>
+        </w:rPr>
+        <w:t>array</w:t>
       </w:r>
       <w:r>
         <w:rPr>
@@ -1352,7 +1796,17 @@
           <w:sz w:val="18"/>
           <w:szCs w:val="18"/>
         </w:rPr>
-        <w:t>length; k</w:t>
+        <w:t>length</w:t>
+      </w:r>
+      <w:proofErr w:type="spellEnd"/>
+      <w:r>
+        <w:rPr>
+          <w:rFonts w:ascii="Menlo" w:eastAsia="Times New Roman" w:hAnsi="Menlo" w:cs="Menlo"/>
+          <w:color w:val="F8F8F2"/>
+          <w:sz w:val="18"/>
+          <w:szCs w:val="18"/>
+        </w:rPr>
+        <w:t>; k</w:t>
       </w:r>
       <w:r>
         <w:rPr>
@@ -1402,6 +1856,7 @@
         </w:rPr>
         <w:t xml:space="preserve">    </w:t>
       </w:r>
+      <w:proofErr w:type="spellStart"/>
       <w:r>
         <w:rPr>
           <w:rFonts w:ascii="Menlo" w:eastAsia="Times New Roman" w:hAnsi="Menlo" w:cs="Menlo"/>
@@ -1413,6 +1868,7 @@
         </w:rPr>
         <w:t>int</w:t>
       </w:r>
+      <w:proofErr w:type="spellEnd"/>
       <w:r>
         <w:rPr>
           <w:rFonts w:ascii="Menlo" w:eastAsia="Times New Roman" w:hAnsi="Menlo" w:cs="Menlo"/>
@@ -1461,6 +1917,7 @@
         </w:rPr>
         <w:t xml:space="preserve">        </w:t>
       </w:r>
+      <w:proofErr w:type="spellStart"/>
       <w:r>
         <w:rPr>
           <w:rFonts w:ascii="Menlo" w:eastAsia="Times New Roman" w:hAnsi="Menlo" w:cs="Menlo"/>
@@ -1472,6 +1929,7 @@
         </w:rPr>
         <w:t>int</w:t>
       </w:r>
+      <w:proofErr w:type="spellEnd"/>
       <w:r>
         <w:rPr>
           <w:rFonts w:ascii="Menlo" w:eastAsia="Times New Roman" w:hAnsi="Menlo" w:cs="Menlo"/>
@@ -1499,6 +1957,7 @@
         </w:rPr>
         <w:t xml:space="preserve"> (</w:t>
       </w:r>
+      <w:proofErr w:type="spellStart"/>
       <w:r>
         <w:rPr>
           <w:rFonts w:ascii="Menlo" w:eastAsia="Times New Roman" w:hAnsi="Menlo" w:cs="Menlo"/>
@@ -1510,6 +1969,7 @@
         </w:rPr>
         <w:t>int</w:t>
       </w:r>
+      <w:proofErr w:type="spellEnd"/>
       <w:r>
         <w:rPr>
           <w:rFonts w:ascii="Menlo" w:eastAsia="Times New Roman" w:hAnsi="Menlo" w:cs="Menlo"/>
@@ -1537,6 +1997,8 @@
         </w:rPr>
         <w:t xml:space="preserve"> </w:t>
       </w:r>
+      <w:proofErr w:type="spellStart"/>
+      <w:proofErr w:type="gramStart"/>
       <w:r>
         <w:rPr>
           <w:rFonts w:ascii="Menlo" w:eastAsia="Times New Roman" w:hAnsi="Menlo" w:cs="Menlo"/>
@@ -1564,8 +2026,19 @@
           <w:sz w:val="18"/>
           <w:szCs w:val="18"/>
         </w:rPr>
-        <w:t>pow(</w:t>
-      </w:r>
+        <w:t>pow</w:t>
+      </w:r>
+      <w:proofErr w:type="spellEnd"/>
+      <w:r>
+        <w:rPr>
+          <w:rFonts w:ascii="Menlo" w:eastAsia="Times New Roman" w:hAnsi="Menlo" w:cs="Menlo"/>
+          <w:color w:val="F8F8F2"/>
+          <w:sz w:val="18"/>
+          <w:szCs w:val="18"/>
+        </w:rPr>
+        <w:t>(</w:t>
+      </w:r>
+      <w:proofErr w:type="gramEnd"/>
       <w:r>
         <w:rPr>
           <w:rFonts w:ascii="Menlo" w:eastAsia="Times New Roman" w:hAnsi="Menlo" w:cs="Menlo"/>
@@ -1602,6 +2075,7 @@
         </w:rPr>
         <w:t xml:space="preserve"> </w:t>
       </w:r>
+      <w:proofErr w:type="spellStart"/>
       <w:r>
         <w:rPr>
           <w:rFonts w:ascii="Menlo" w:eastAsia="Times New Roman" w:hAnsi="Menlo" w:cs="Menlo"/>
@@ -1629,7 +2103,17 @@
           <w:sz w:val="18"/>
           <w:szCs w:val="18"/>
         </w:rPr>
-        <w:t>pow(</w:t>
+        <w:t>pow</w:t>
+      </w:r>
+      <w:proofErr w:type="spellEnd"/>
+      <w:r>
+        <w:rPr>
+          <w:rFonts w:ascii="Menlo" w:eastAsia="Times New Roman" w:hAnsi="Menlo" w:cs="Menlo"/>
+          <w:color w:val="F8F8F2"/>
+          <w:sz w:val="18"/>
+          <w:szCs w:val="18"/>
+        </w:rPr>
+        <w:t>(</w:t>
       </w:r>
       <w:r>
         <w:rPr>
@@ -1697,6 +2181,7 @@
         </w:rPr>
         <w:t xml:space="preserve">        </w:t>
       </w:r>
+      <w:proofErr w:type="spellStart"/>
       <w:r>
         <w:rPr>
           <w:rFonts w:ascii="Menlo" w:eastAsia="Times New Roman" w:hAnsi="Menlo" w:cs="Menlo"/>
@@ -1722,7 +2207,27 @@
           <w:sz w:val="18"/>
           <w:szCs w:val="18"/>
         </w:rPr>
-        <w:t>get(digit)</w:t>
+        <w:t>get</w:t>
+      </w:r>
+      <w:proofErr w:type="spellEnd"/>
+      <w:r>
+        <w:rPr>
+          <w:rFonts w:ascii="Menlo" w:eastAsia="Times New Roman" w:hAnsi="Menlo" w:cs="Menlo"/>
+          <w:color w:val="F8F8F2"/>
+          <w:sz w:val="18"/>
+          <w:szCs w:val="18"/>
+        </w:rPr>
+        <w:t>(digit</w:t>
+      </w:r>
+      <w:proofErr w:type="gramStart"/>
+      <w:r>
+        <w:rPr>
+          <w:rFonts w:ascii="Menlo" w:eastAsia="Times New Roman" w:hAnsi="Menlo" w:cs="Menlo"/>
+          <w:color w:val="F8F8F2"/>
+          <w:sz w:val="18"/>
+          <w:szCs w:val="18"/>
+        </w:rPr>
+        <w:t>)</w:t>
       </w:r>
       <w:r>
         <w:rPr>
@@ -1740,7 +2245,17 @@
           <w:sz w:val="18"/>
           <w:szCs w:val="18"/>
         </w:rPr>
-        <w:t>add(number);</w:t>
+        <w:t>add</w:t>
+      </w:r>
+      <w:proofErr w:type="gramEnd"/>
+      <w:r>
+        <w:rPr>
+          <w:rFonts w:ascii="Menlo" w:eastAsia="Times New Roman" w:hAnsi="Menlo" w:cs="Menlo"/>
+          <w:color w:val="F8F8F2"/>
+          <w:sz w:val="18"/>
+          <w:szCs w:val="18"/>
+        </w:rPr>
+        <w:t>(number);</w:t>
       </w:r>
     </w:p>
     <w:p>
@@ -1814,6 +2329,8 @@
         </w:rPr>
         <w:t xml:space="preserve">    </w:t>
       </w:r>
+      <w:proofErr w:type="spellStart"/>
+      <w:proofErr w:type="gramStart"/>
       <w:r>
         <w:rPr>
           <w:rFonts w:ascii="Menlo" w:eastAsia="Times New Roman" w:hAnsi="Menlo" w:cs="Menlo"/>
@@ -1825,14 +2342,45 @@
         </w:rPr>
         <w:t>int</w:t>
       </w:r>
-      <w:r>
-        <w:rPr>
-          <w:rFonts w:ascii="Menlo" w:eastAsia="Times New Roman" w:hAnsi="Menlo" w:cs="Menlo"/>
-          <w:color w:val="F8F8F2"/>
-          <w:sz w:val="18"/>
-          <w:szCs w:val="18"/>
-        </w:rPr>
-        <w:t xml:space="preserve">[] partiallySorted </w:t>
+      <w:proofErr w:type="spellEnd"/>
+      <w:r>
+        <w:rPr>
+          <w:rFonts w:ascii="Menlo" w:eastAsia="Times New Roman" w:hAnsi="Menlo" w:cs="Menlo"/>
+          <w:color w:val="F8F8F2"/>
+          <w:sz w:val="18"/>
+          <w:szCs w:val="18"/>
+        </w:rPr>
+        <w:t>[</w:t>
+      </w:r>
+      <w:proofErr w:type="gramEnd"/>
+      <w:r>
+        <w:rPr>
+          <w:rFonts w:ascii="Menlo" w:eastAsia="Times New Roman" w:hAnsi="Menlo" w:cs="Menlo"/>
+          <w:color w:val="F8F8F2"/>
+          <w:sz w:val="18"/>
+          <w:szCs w:val="18"/>
+        </w:rPr>
+        <w:t xml:space="preserve">] </w:t>
+      </w:r>
+      <w:proofErr w:type="spellStart"/>
+      <w:r>
+        <w:rPr>
+          <w:rFonts w:ascii="Menlo" w:eastAsia="Times New Roman" w:hAnsi="Menlo" w:cs="Menlo"/>
+          <w:color w:val="F8F8F2"/>
+          <w:sz w:val="18"/>
+          <w:szCs w:val="18"/>
+        </w:rPr>
+        <w:t>partiallySorted</w:t>
+      </w:r>
+      <w:proofErr w:type="spellEnd"/>
+      <w:r>
+        <w:rPr>
+          <w:rFonts w:ascii="Menlo" w:eastAsia="Times New Roman" w:hAnsi="Menlo" w:cs="Menlo"/>
+          <w:color w:val="F8F8F2"/>
+          <w:sz w:val="18"/>
+          <w:szCs w:val="18"/>
+        </w:rPr>
+        <w:t xml:space="preserve"> </w:t>
       </w:r>
       <w:r>
         <w:rPr>
@@ -1870,6 +2418,7 @@
         </w:rPr>
         <w:t xml:space="preserve"> </w:t>
       </w:r>
+      <w:proofErr w:type="spellStart"/>
       <w:r>
         <w:rPr>
           <w:rFonts w:ascii="Menlo" w:eastAsia="Times New Roman" w:hAnsi="Menlo" w:cs="Menlo"/>
@@ -1881,14 +2430,25 @@
         </w:rPr>
         <w:t>int</w:t>
       </w:r>
-      <w:r>
-        <w:rPr>
-          <w:rFonts w:ascii="Menlo" w:eastAsia="Times New Roman" w:hAnsi="Menlo" w:cs="Menlo"/>
-          <w:color w:val="F8F8F2"/>
-          <w:sz w:val="18"/>
-          <w:szCs w:val="18"/>
-        </w:rPr>
-        <w:t>[array</w:t>
+      <w:proofErr w:type="spellEnd"/>
+      <w:r>
+        <w:rPr>
+          <w:rFonts w:ascii="Menlo" w:eastAsia="Times New Roman" w:hAnsi="Menlo" w:cs="Menlo"/>
+          <w:color w:val="F8F8F2"/>
+          <w:sz w:val="18"/>
+          <w:szCs w:val="18"/>
+        </w:rPr>
+        <w:t>[</w:t>
+      </w:r>
+      <w:proofErr w:type="spellStart"/>
+      <w:r>
+        <w:rPr>
+          <w:rFonts w:ascii="Menlo" w:eastAsia="Times New Roman" w:hAnsi="Menlo" w:cs="Menlo"/>
+          <w:color w:val="F8F8F2"/>
+          <w:sz w:val="18"/>
+          <w:szCs w:val="18"/>
+        </w:rPr>
+        <w:t>array</w:t>
       </w:r>
       <w:r>
         <w:rPr>
@@ -1906,7 +2466,17 @@
           <w:sz w:val="18"/>
           <w:szCs w:val="18"/>
         </w:rPr>
-        <w:t xml:space="preserve">length];          </w:t>
+        <w:t>length</w:t>
+      </w:r>
+      <w:proofErr w:type="spellEnd"/>
+      <w:r>
+        <w:rPr>
+          <w:rFonts w:ascii="Menlo" w:eastAsia="Times New Roman" w:hAnsi="Menlo" w:cs="Menlo"/>
+          <w:color w:val="F8F8F2"/>
+          <w:sz w:val="18"/>
+          <w:szCs w:val="18"/>
+        </w:rPr>
+        <w:t xml:space="preserve">];          </w:t>
       </w:r>
     </w:p>
     <w:p>
@@ -1929,6 +2499,7 @@
         </w:rPr>
         <w:t xml:space="preserve">    </w:t>
       </w:r>
+      <w:proofErr w:type="spellStart"/>
       <w:r>
         <w:rPr>
           <w:rFonts w:ascii="Menlo" w:eastAsia="Times New Roman" w:hAnsi="Menlo" w:cs="Menlo"/>
@@ -1940,14 +2511,35 @@
         </w:rPr>
         <w:t>int</w:t>
       </w:r>
-      <w:r>
-        <w:rPr>
-          <w:rFonts w:ascii="Menlo" w:eastAsia="Times New Roman" w:hAnsi="Menlo" w:cs="Menlo"/>
-          <w:color w:val="F8F8F2"/>
-          <w:sz w:val="18"/>
-          <w:szCs w:val="18"/>
-        </w:rPr>
-        <w:t xml:space="preserve"> numAt </w:t>
+      <w:proofErr w:type="spellEnd"/>
+      <w:r>
+        <w:rPr>
+          <w:rFonts w:ascii="Menlo" w:eastAsia="Times New Roman" w:hAnsi="Menlo" w:cs="Menlo"/>
+          <w:color w:val="F8F8F2"/>
+          <w:sz w:val="18"/>
+          <w:szCs w:val="18"/>
+        </w:rPr>
+        <w:t xml:space="preserve"> </w:t>
+      </w:r>
+      <w:proofErr w:type="spellStart"/>
+      <w:r>
+        <w:rPr>
+          <w:rFonts w:ascii="Menlo" w:eastAsia="Times New Roman" w:hAnsi="Menlo" w:cs="Menlo"/>
+          <w:color w:val="F8F8F2"/>
+          <w:sz w:val="18"/>
+          <w:szCs w:val="18"/>
+        </w:rPr>
+        <w:t>numAt</w:t>
+      </w:r>
+      <w:proofErr w:type="spellEnd"/>
+      <w:r>
+        <w:rPr>
+          <w:rFonts w:ascii="Menlo" w:eastAsia="Times New Roman" w:hAnsi="Menlo" w:cs="Menlo"/>
+          <w:color w:val="F8F8F2"/>
+          <w:sz w:val="18"/>
+          <w:szCs w:val="18"/>
+        </w:rPr>
+        <w:t xml:space="preserve"> </w:t>
       </w:r>
       <w:r>
         <w:rPr>
@@ -2066,6 +2658,7 @@
         </w:rPr>
         <w:t xml:space="preserve">    </w:t>
       </w:r>
+      <w:proofErr w:type="gramStart"/>
       <w:r>
         <w:rPr>
           <w:rFonts w:ascii="Menlo" w:eastAsia="Times New Roman" w:hAnsi="Menlo" w:cs="Menlo"/>
@@ -2084,6 +2677,8 @@
         </w:rPr>
         <w:t>(</w:t>
       </w:r>
+      <w:proofErr w:type="spellStart"/>
+      <w:proofErr w:type="gramEnd"/>
       <w:r>
         <w:rPr>
           <w:rFonts w:ascii="Menlo" w:eastAsia="Times New Roman" w:hAnsi="Menlo" w:cs="Menlo"/>
@@ -2095,6 +2690,7 @@
         </w:rPr>
         <w:t>int</w:t>
       </w:r>
+      <w:proofErr w:type="spellEnd"/>
       <w:r>
         <w:rPr>
           <w:rFonts w:ascii="Menlo" w:eastAsia="Times New Roman" w:hAnsi="Menlo" w:cs="Menlo"/>
@@ -2233,6 +2829,7 @@
         </w:rPr>
         <w:t>while</w:t>
       </w:r>
+      <w:proofErr w:type="gramStart"/>
       <w:r>
         <w:rPr>
           <w:rFonts w:ascii="Menlo" w:eastAsia="Times New Roman" w:hAnsi="Menlo" w:cs="Menlo"/>
@@ -2251,6 +2848,7 @@
         </w:rPr>
         <w:t>!</w:t>
       </w:r>
+      <w:proofErr w:type="spellStart"/>
       <w:r>
         <w:rPr>
           <w:rFonts w:ascii="Menlo" w:eastAsia="Times New Roman" w:hAnsi="Menlo" w:cs="Menlo"/>
@@ -2276,7 +2874,18 @@
           <w:sz w:val="18"/>
           <w:szCs w:val="18"/>
         </w:rPr>
-        <w:t>get(m)</w:t>
+        <w:t>get</w:t>
+      </w:r>
+      <w:proofErr w:type="spellEnd"/>
+      <w:proofErr w:type="gramEnd"/>
+      <w:r>
+        <w:rPr>
+          <w:rFonts w:ascii="Menlo" w:eastAsia="Times New Roman" w:hAnsi="Menlo" w:cs="Menlo"/>
+          <w:color w:val="F8F8F2"/>
+          <w:sz w:val="18"/>
+          <w:szCs w:val="18"/>
+        </w:rPr>
+        <w:t>(m)</w:t>
       </w:r>
       <w:r>
         <w:rPr>
@@ -2287,14 +2896,25 @@
         </w:rPr>
         <w:t>.</w:t>
       </w:r>
-      <w:r>
-        <w:rPr>
-          <w:rFonts w:ascii="Menlo" w:eastAsia="Times New Roman" w:hAnsi="Menlo" w:cs="Menlo"/>
-          <w:color w:val="F8F8F2"/>
-          <w:sz w:val="18"/>
-          <w:szCs w:val="18"/>
-        </w:rPr>
-        <w:t xml:space="preserve">isEmpty()) {                                  </w:t>
+      <w:proofErr w:type="spellStart"/>
+      <w:r>
+        <w:rPr>
+          <w:rFonts w:ascii="Menlo" w:eastAsia="Times New Roman" w:hAnsi="Menlo" w:cs="Menlo"/>
+          <w:color w:val="F8F8F2"/>
+          <w:sz w:val="18"/>
+          <w:szCs w:val="18"/>
+        </w:rPr>
+        <w:t>isEmpty</w:t>
+      </w:r>
+      <w:proofErr w:type="spellEnd"/>
+      <w:r>
+        <w:rPr>
+          <w:rFonts w:ascii="Menlo" w:eastAsia="Times New Roman" w:hAnsi="Menlo" w:cs="Menlo"/>
+          <w:color w:val="F8F8F2"/>
+          <w:sz w:val="18"/>
+          <w:szCs w:val="18"/>
+        </w:rPr>
+        <w:t xml:space="preserve">()) {                                  </w:t>
       </w:r>
     </w:p>
     <w:p>
@@ -2317,14 +2937,45 @@
         </w:rPr>
         <w:t xml:space="preserve">            </w:t>
       </w:r>
-      <w:r>
-        <w:rPr>
-          <w:rFonts w:ascii="Menlo" w:eastAsia="Times New Roman" w:hAnsi="Menlo" w:cs="Menlo"/>
-          <w:color w:val="F8F8F2"/>
-          <w:sz w:val="18"/>
-          <w:szCs w:val="18"/>
-        </w:rPr>
-        <w:t xml:space="preserve">partiallySorted[numAt] </w:t>
+      <w:proofErr w:type="spellStart"/>
+      <w:r>
+        <w:rPr>
+          <w:rFonts w:ascii="Menlo" w:eastAsia="Times New Roman" w:hAnsi="Menlo" w:cs="Menlo"/>
+          <w:color w:val="F8F8F2"/>
+          <w:sz w:val="18"/>
+          <w:szCs w:val="18"/>
+        </w:rPr>
+        <w:t>partiallySorted</w:t>
+      </w:r>
+      <w:proofErr w:type="spellEnd"/>
+      <w:r>
+        <w:rPr>
+          <w:rFonts w:ascii="Menlo" w:eastAsia="Times New Roman" w:hAnsi="Menlo" w:cs="Menlo"/>
+          <w:color w:val="F8F8F2"/>
+          <w:sz w:val="18"/>
+          <w:szCs w:val="18"/>
+        </w:rPr>
+        <w:t>[</w:t>
+      </w:r>
+      <w:proofErr w:type="spellStart"/>
+      <w:r>
+        <w:rPr>
+          <w:rFonts w:ascii="Menlo" w:eastAsia="Times New Roman" w:hAnsi="Menlo" w:cs="Menlo"/>
+          <w:color w:val="F8F8F2"/>
+          <w:sz w:val="18"/>
+          <w:szCs w:val="18"/>
+        </w:rPr>
+        <w:t>numAt</w:t>
+      </w:r>
+      <w:proofErr w:type="spellEnd"/>
+      <w:r>
+        <w:rPr>
+          <w:rFonts w:ascii="Menlo" w:eastAsia="Times New Roman" w:hAnsi="Menlo" w:cs="Menlo"/>
+          <w:color w:val="F8F8F2"/>
+          <w:sz w:val="18"/>
+          <w:szCs w:val="18"/>
+        </w:rPr>
+        <w:t xml:space="preserve">] </w:t>
       </w:r>
       <w:r>
         <w:rPr>
@@ -2342,7 +2993,17 @@
           <w:sz w:val="18"/>
           <w:szCs w:val="18"/>
         </w:rPr>
-        <w:t xml:space="preserve"> buckets</w:t>
+        <w:t xml:space="preserve"> </w:t>
+      </w:r>
+      <w:proofErr w:type="spellStart"/>
+      <w:r>
+        <w:rPr>
+          <w:rFonts w:ascii="Menlo" w:eastAsia="Times New Roman" w:hAnsi="Menlo" w:cs="Menlo"/>
+          <w:color w:val="F8F8F2"/>
+          <w:sz w:val="18"/>
+          <w:szCs w:val="18"/>
+        </w:rPr>
+        <w:t>buckets</w:t>
       </w:r>
       <w:r>
         <w:rPr>
@@ -2360,7 +3021,27 @@
           <w:sz w:val="18"/>
           <w:szCs w:val="18"/>
         </w:rPr>
-        <w:t>get(m)</w:t>
+        <w:t>get</w:t>
+      </w:r>
+      <w:proofErr w:type="spellEnd"/>
+      <w:r>
+        <w:rPr>
+          <w:rFonts w:ascii="Menlo" w:eastAsia="Times New Roman" w:hAnsi="Menlo" w:cs="Menlo"/>
+          <w:color w:val="F8F8F2"/>
+          <w:sz w:val="18"/>
+          <w:szCs w:val="18"/>
+        </w:rPr>
+        <w:t>(m</w:t>
+      </w:r>
+      <w:proofErr w:type="gramStart"/>
+      <w:r>
+        <w:rPr>
+          <w:rFonts w:ascii="Menlo" w:eastAsia="Times New Roman" w:hAnsi="Menlo" w:cs="Menlo"/>
+          <w:color w:val="F8F8F2"/>
+          <w:sz w:val="18"/>
+          <w:szCs w:val="18"/>
+        </w:rPr>
+        <w:t>)</w:t>
       </w:r>
       <w:r>
         <w:rPr>
@@ -2371,14 +3052,26 @@
         </w:rPr>
         <w:t>.</w:t>
       </w:r>
-      <w:r>
-        <w:rPr>
-          <w:rFonts w:ascii="Menlo" w:eastAsia="Times New Roman" w:hAnsi="Menlo" w:cs="Menlo"/>
-          <w:color w:val="F8F8F2"/>
-          <w:sz w:val="18"/>
-          <w:szCs w:val="18"/>
-        </w:rPr>
-        <w:t xml:space="preserve">pollFirst();                </w:t>
+      <w:proofErr w:type="spellStart"/>
+      <w:r>
+        <w:rPr>
+          <w:rFonts w:ascii="Menlo" w:eastAsia="Times New Roman" w:hAnsi="Menlo" w:cs="Menlo"/>
+          <w:color w:val="F8F8F2"/>
+          <w:sz w:val="18"/>
+          <w:szCs w:val="18"/>
+        </w:rPr>
+        <w:t>pollFirst</w:t>
+      </w:r>
+      <w:proofErr w:type="spellEnd"/>
+      <w:proofErr w:type="gramEnd"/>
+      <w:r>
+        <w:rPr>
+          <w:rFonts w:ascii="Menlo" w:eastAsia="Times New Roman" w:hAnsi="Menlo" w:cs="Menlo"/>
+          <w:color w:val="F8F8F2"/>
+          <w:sz w:val="18"/>
+          <w:szCs w:val="18"/>
+        </w:rPr>
+        <w:t xml:space="preserve">();                </w:t>
       </w:r>
     </w:p>
     <w:p>
@@ -2401,6 +3094,7 @@
         </w:rPr>
         <w:t xml:space="preserve">            </w:t>
       </w:r>
+      <w:proofErr w:type="spellStart"/>
       <w:r>
         <w:rPr>
           <w:rFonts w:ascii="Menlo" w:eastAsia="Times New Roman" w:hAnsi="Menlo" w:cs="Menlo"/>
@@ -2410,6 +3104,7 @@
         </w:rPr>
         <w:t>numAt</w:t>
       </w:r>
+      <w:proofErr w:type="spellEnd"/>
       <w:r>
         <w:rPr>
           <w:rFonts w:ascii="Menlo" w:eastAsia="Times New Roman" w:hAnsi="Menlo" w:cs="Menlo"/>
@@ -2479,6 +3174,7 @@
         </w:rPr>
         <w:t xml:space="preserve">        </w:t>
       </w:r>
+      <w:proofErr w:type="gramStart"/>
       <w:r>
         <w:rPr>
           <w:rFonts w:ascii="Menlo" w:eastAsia="Times New Roman" w:hAnsi="Menlo" w:cs="Menlo"/>
@@ -2495,7 +3191,28 @@
           <w:sz w:val="18"/>
           <w:szCs w:val="18"/>
         </w:rPr>
-        <w:t xml:space="preserve">(numAt </w:t>
+        <w:t>(</w:t>
+      </w:r>
+      <w:proofErr w:type="spellStart"/>
+      <w:proofErr w:type="gramEnd"/>
+      <w:r>
+        <w:rPr>
+          <w:rFonts w:ascii="Menlo" w:eastAsia="Times New Roman" w:hAnsi="Menlo" w:cs="Menlo"/>
+          <w:color w:val="F8F8F2"/>
+          <w:sz w:val="18"/>
+          <w:szCs w:val="18"/>
+        </w:rPr>
+        <w:t>numAt</w:t>
+      </w:r>
+      <w:proofErr w:type="spellEnd"/>
+      <w:r>
+        <w:rPr>
+          <w:rFonts w:ascii="Menlo" w:eastAsia="Times New Roman" w:hAnsi="Menlo" w:cs="Menlo"/>
+          <w:color w:val="F8F8F2"/>
+          <w:sz w:val="18"/>
+          <w:szCs w:val="18"/>
+        </w:rPr>
+        <w:t xml:space="preserve"> </w:t>
       </w:r>
       <w:r>
         <w:rPr>
@@ -2513,7 +3230,17 @@
           <w:sz w:val="18"/>
           <w:szCs w:val="18"/>
         </w:rPr>
-        <w:t xml:space="preserve"> array</w:t>
+        <w:t xml:space="preserve"> </w:t>
+      </w:r>
+      <w:proofErr w:type="spellStart"/>
+      <w:r>
+        <w:rPr>
+          <w:rFonts w:ascii="Menlo" w:eastAsia="Times New Roman" w:hAnsi="Menlo" w:cs="Menlo"/>
+          <w:color w:val="F8F8F2"/>
+          <w:sz w:val="18"/>
+          <w:szCs w:val="18"/>
+        </w:rPr>
+        <w:t>array</w:t>
       </w:r>
       <w:r>
         <w:rPr>
@@ -2531,7 +3258,17 @@
           <w:sz w:val="18"/>
           <w:szCs w:val="18"/>
         </w:rPr>
-        <w:t xml:space="preserve">length) {                                         </w:t>
+        <w:t>length</w:t>
+      </w:r>
+      <w:proofErr w:type="spellEnd"/>
+      <w:r>
+        <w:rPr>
+          <w:rFonts w:ascii="Menlo" w:eastAsia="Times New Roman" w:hAnsi="Menlo" w:cs="Menlo"/>
+          <w:color w:val="F8F8F2"/>
+          <w:sz w:val="18"/>
+          <w:szCs w:val="18"/>
+        </w:rPr>
+        <w:t xml:space="preserve">) {                                         </w:t>
       </w:r>
     </w:p>
     <w:p>
@@ -2678,7 +3415,27 @@
           <w:sz w:val="18"/>
           <w:szCs w:val="18"/>
         </w:rPr>
-        <w:t xml:space="preserve"> partiallySorted;                              </w:t>
+        <w:t xml:space="preserve"> </w:t>
+      </w:r>
+      <w:proofErr w:type="spellStart"/>
+      <w:r>
+        <w:rPr>
+          <w:rFonts w:ascii="Menlo" w:eastAsia="Times New Roman" w:hAnsi="Menlo" w:cs="Menlo"/>
+          <w:color w:val="F8F8F2"/>
+          <w:sz w:val="18"/>
+          <w:szCs w:val="18"/>
+        </w:rPr>
+        <w:t>partiallySorted</w:t>
+      </w:r>
+      <w:proofErr w:type="spellEnd"/>
+      <w:r>
+        <w:rPr>
+          <w:rFonts w:ascii="Menlo" w:eastAsia="Times New Roman" w:hAnsi="Menlo" w:cs="Menlo"/>
+          <w:color w:val="F8F8F2"/>
+          <w:sz w:val="18"/>
+          <w:szCs w:val="18"/>
+        </w:rPr>
+        <w:t xml:space="preserve">;                              </w:t>
       </w:r>
     </w:p>
     <w:p>
@@ -2907,6 +3664,1468 @@
           <w:b/>
           <w:u w:val="single"/>
         </w:rPr>
+        <w:t>Question 3 (a)</w:t>
+      </w:r>
+    </w:p>
+    <w:p>
+      <w:pPr>
+        <w:rPr>
+          <w:b/>
+          <w:u w:val="single"/>
+        </w:rPr>
+      </w:pPr>
+    </w:p>
+    <w:p>
+      <w:r>
+        <w:t xml:space="preserve"> </w:t>
+      </w:r>
+      <w:r>
+        <w:t>The following pictures show the trees if th</w:t>
+      </w:r>
+      <w:r>
+        <w:t>e number of matches were 2,</w:t>
+      </w:r>
+      <w:proofErr w:type="gramStart"/>
+      <w:r>
+        <w:t>3,4,</w:t>
+      </w:r>
+      <w:r>
+        <w:t>…</w:t>
+      </w:r>
+      <w:proofErr w:type="gramEnd"/>
+      <w:r>
+        <w:t>9:</w:t>
+      </w:r>
+    </w:p>
+    <w:p>
+      <w:r>
+        <w:rPr>
+          <w:noProof/>
+        </w:rPr>
+        <w:drawing>
+          <wp:inline distT="0" distB="0" distL="0" distR="0" wp14:anchorId="265CCD50" wp14:editId="67157525">
+            <wp:extent cx="5939155" cy="4454525"/>
+            <wp:effectExtent l="0" t="0" r="4445" b="0"/>
+            <wp:docPr id="8" name="Picture 8" descr="IMG_20170410_034238.jpg"/>
+            <wp:cNvGraphicFramePr>
+              <a:graphicFrameLocks xmlns:a="http://schemas.openxmlformats.org/drawingml/2006/main" noChangeAspect="1"/>
+            </wp:cNvGraphicFramePr>
+            <a:graphic xmlns:a="http://schemas.openxmlformats.org/drawingml/2006/main">
+              <a:graphicData uri="http://schemas.openxmlformats.org/drawingml/2006/picture">
+                <pic:pic xmlns:pic="http://schemas.openxmlformats.org/drawingml/2006/picture">
+                  <pic:nvPicPr>
+                    <pic:cNvPr id="0" name="Picture 2" descr="IMG_20170410_034238.jpg"/>
+                    <pic:cNvPicPr>
+                      <a:picLocks noChangeAspect="1" noChangeArrowheads="1"/>
+                    </pic:cNvPicPr>
+                  </pic:nvPicPr>
+                  <pic:blipFill>
+                    <a:blip r:embed="rId8">
+                      <a:extLst>
+                        <a:ext uri="{28A0092B-C50C-407E-A947-70E740481C1C}">
+                          <a14:useLocalDpi xmlns:a14="http://schemas.microsoft.com/office/drawing/2010/main" val="0"/>
+                        </a:ext>
+                      </a:extLst>
+                    </a:blip>
+                    <a:srcRect/>
+                    <a:stretch>
+                      <a:fillRect/>
+                    </a:stretch>
+                  </pic:blipFill>
+                  <pic:spPr bwMode="auto">
+                    <a:xfrm>
+                      <a:off x="0" y="0"/>
+                      <a:ext cx="5939155" cy="4454525"/>
+                    </a:xfrm>
+                    <a:prstGeom prst="rect">
+                      <a:avLst/>
+                    </a:prstGeom>
+                    <a:noFill/>
+                    <a:ln>
+                      <a:noFill/>
+                    </a:ln>
+                  </pic:spPr>
+                </pic:pic>
+              </a:graphicData>
+            </a:graphic>
+          </wp:inline>
+        </w:drawing>
+      </w:r>
+    </w:p>
+    <w:p>
+      <w:r>
+        <w:rPr>
+          <w:noProof/>
+        </w:rPr>
+        <w:drawing>
+          <wp:inline distT="0" distB="0" distL="0" distR="0" wp14:anchorId="27C114F6" wp14:editId="3616C2AF">
+            <wp:extent cx="5939155" cy="4454525"/>
+            <wp:effectExtent l="0" t="0" r="4445" b="0"/>
+            <wp:docPr id="9" name="Picture 9" descr="IMG_20170410_034404.jpg"/>
+            <wp:cNvGraphicFramePr>
+              <a:graphicFrameLocks xmlns:a="http://schemas.openxmlformats.org/drawingml/2006/main" noChangeAspect="1"/>
+            </wp:cNvGraphicFramePr>
+            <a:graphic xmlns:a="http://schemas.openxmlformats.org/drawingml/2006/main">
+              <a:graphicData uri="http://schemas.openxmlformats.org/drawingml/2006/picture">
+                <pic:pic xmlns:pic="http://schemas.openxmlformats.org/drawingml/2006/picture">
+                  <pic:nvPicPr>
+                    <pic:cNvPr id="0" name="Picture 3" descr="IMG_20170410_034404.jpg"/>
+                    <pic:cNvPicPr>
+                      <a:picLocks noChangeAspect="1" noChangeArrowheads="1"/>
+                    </pic:cNvPicPr>
+                  </pic:nvPicPr>
+                  <pic:blipFill>
+                    <a:blip r:embed="rId9">
+                      <a:extLst>
+                        <a:ext uri="{28A0092B-C50C-407E-A947-70E740481C1C}">
+                          <a14:useLocalDpi xmlns:a14="http://schemas.microsoft.com/office/drawing/2010/main" val="0"/>
+                        </a:ext>
+                      </a:extLst>
+                    </a:blip>
+                    <a:srcRect/>
+                    <a:stretch>
+                      <a:fillRect/>
+                    </a:stretch>
+                  </pic:blipFill>
+                  <pic:spPr bwMode="auto">
+                    <a:xfrm>
+                      <a:off x="0" y="0"/>
+                      <a:ext cx="5939155" cy="4454525"/>
+                    </a:xfrm>
+                    <a:prstGeom prst="rect">
+                      <a:avLst/>
+                    </a:prstGeom>
+                    <a:noFill/>
+                    <a:ln>
+                      <a:noFill/>
+                    </a:ln>
+                  </pic:spPr>
+                </pic:pic>
+              </a:graphicData>
+            </a:graphic>
+          </wp:inline>
+        </w:drawing>
+      </w:r>
+    </w:p>
+    <w:p/>
+    <w:p>
+      <w:r>
+        <w:t xml:space="preserve">As can be seen from the above picture, </w:t>
+      </w:r>
+      <w:r>
+        <w:rPr>
+          <w:b/>
+        </w:rPr>
+        <w:t>P1 would win for 9 matches</w:t>
+      </w:r>
+      <w:r>
+        <w:t>.</w:t>
+      </w:r>
+    </w:p>
+    <w:p/>
+    <w:p>
+      <w:r>
+        <w:t xml:space="preserve">If we observe carefully, </w:t>
+      </w:r>
+      <w:r>
+        <w:t>any</w:t>
+      </w:r>
+      <w:r>
+        <w:t xml:space="preserve"> higher number of matches involves the tree for a lower number of matches. For example, the tree for 6 matches involves the trees for 4 and 3 matches. Since we already know the results of a game starting with 4 and 3 matches with a certain player, we don’t need to calculate the result for these two once again when doing the tree for 6 matches. </w:t>
+      </w:r>
+    </w:p>
+    <w:p/>
+    <w:p>
+      <w:r>
+        <w:t>The tree for 6 matches could be expressed in a simplified way:</w:t>
+      </w:r>
+    </w:p>
+    <w:p/>
+    <w:p>
+      <w:r>
+        <w:t>P1</w:t>
+      </w:r>
+      <w:r>
+        <w:tab/>
+      </w:r>
+      <w:r>
+        <w:tab/>
+      </w:r>
+      <w:r>
+        <w:tab/>
+        <w:t>6</w:t>
+      </w:r>
+    </w:p>
+    <w:p>
+      <w:r>
+        <w:tab/>
+        <w:t xml:space="preserve">   </w:t>
+      </w:r>
+      <w:r>
+        <w:tab/>
+        <w:t xml:space="preserve">         /       \</w:t>
+      </w:r>
+    </w:p>
+    <w:p>
+      <w:r>
+        <w:t>P2</w:t>
+      </w:r>
+      <w:r>
+        <w:tab/>
+      </w:r>
+      <w:r>
+        <w:tab/>
+        <w:t xml:space="preserve">       4</w:t>
+      </w:r>
+      <w:r>
+        <w:tab/>
+        <w:t xml:space="preserve">     3</w:t>
+      </w:r>
+    </w:p>
+    <w:p>
+      <w:pPr>
+        <w:rPr>
+          <w:b/>
+          <w:sz w:val="20"/>
+          <w:szCs w:val="20"/>
+        </w:rPr>
+      </w:pPr>
+      <w:r>
+        <w:tab/>
+      </w:r>
+      <w:r>
+        <w:rPr>
+          <w:sz w:val="20"/>
+          <w:szCs w:val="20"/>
+        </w:rPr>
+        <w:tab/>
+        <w:t xml:space="preserve">   </w:t>
+      </w:r>
+      <w:r>
+        <w:rPr>
+          <w:b/>
+          <w:sz w:val="20"/>
+          <w:szCs w:val="20"/>
+        </w:rPr>
+        <w:t xml:space="preserve">P2 wins  </w:t>
+      </w:r>
+      <w:r>
+        <w:rPr>
+          <w:b/>
+          <w:sz w:val="20"/>
+          <w:szCs w:val="20"/>
+        </w:rPr>
+        <w:t xml:space="preserve"> Draw</w:t>
+      </w:r>
+    </w:p>
+    <w:p>
+      <w:pPr>
+        <w:rPr>
+          <w:b/>
+          <w:sz w:val="20"/>
+          <w:szCs w:val="20"/>
+        </w:rPr>
+      </w:pPr>
+    </w:p>
+    <w:p>
+      <w:r>
+        <w:t xml:space="preserve">In the case of 4 matches, the player </w:t>
+      </w:r>
+      <w:r>
+        <w:rPr>
+          <w:b/>
+        </w:rPr>
+        <w:t>who starts</w:t>
+      </w:r>
+      <w:r>
+        <w:t xml:space="preserve"> wins the game. </w:t>
+      </w:r>
+      <w:r>
+        <w:t>Therefore,</w:t>
+      </w:r>
+      <w:r>
+        <w:t xml:space="preserve"> </w:t>
+      </w:r>
+      <w:r>
+        <w:t xml:space="preserve">if </w:t>
+      </w:r>
+      <w:r>
+        <w:t xml:space="preserve">the game </w:t>
+      </w:r>
+      <w:bookmarkStart w:id="0" w:name="_GoBack"/>
+      <w:bookmarkEnd w:id="0"/>
+      <w:r>
+        <w:t xml:space="preserve">progresses to 4 </w:t>
+      </w:r>
+      <w:r>
+        <w:t>matches P2 would win. In the case of 3 matches, the game is a draw. Depending on which of the 2 routes P1 goes down either it will end in a draw or P2 will win. Therefore, P1 will move in the direction such that the game ends in a draw. This result is consistent with what we got by drawing out the entire tree for 6 matches.</w:t>
+      </w:r>
+    </w:p>
+    <w:p/>
+    <w:p>
+      <w:r>
+        <w:t>Applying the same logic for 9 matches:</w:t>
+      </w:r>
+    </w:p>
+    <w:p/>
+    <w:p>
+      <w:r>
+        <w:t>P1</w:t>
+      </w:r>
+      <w:r>
+        <w:tab/>
+      </w:r>
+      <w:r>
+        <w:tab/>
+      </w:r>
+      <w:r>
+        <w:tab/>
+      </w:r>
+      <w:r>
+        <w:t>9</w:t>
+      </w:r>
+    </w:p>
+    <w:p>
+      <w:r>
+        <w:tab/>
+        <w:t xml:space="preserve">   </w:t>
+      </w:r>
+      <w:r>
+        <w:tab/>
+        <w:t xml:space="preserve">         /       \</w:t>
+      </w:r>
+    </w:p>
+    <w:p>
+      <w:r>
+        <w:t>P2</w:t>
+      </w:r>
+      <w:r>
+        <w:tab/>
+      </w:r>
+      <w:r>
+        <w:tab/>
+        <w:t xml:space="preserve">     </w:t>
+      </w:r>
+      <w:r>
+        <w:t xml:space="preserve">  7</w:t>
+      </w:r>
+      <w:r>
+        <w:tab/>
+        <w:t xml:space="preserve">     </w:t>
+      </w:r>
+      <w:r>
+        <w:t>6</w:t>
+      </w:r>
+    </w:p>
+    <w:p>
+      <w:pPr>
+        <w:rPr>
+          <w:b/>
+          <w:sz w:val="20"/>
+          <w:szCs w:val="20"/>
+        </w:rPr>
+      </w:pPr>
+      <w:r>
+        <w:tab/>
+      </w:r>
+      <w:r>
+        <w:rPr>
+          <w:sz w:val="20"/>
+          <w:szCs w:val="20"/>
+        </w:rPr>
+        <w:tab/>
+        <w:t xml:space="preserve"> </w:t>
+      </w:r>
+      <w:r>
+        <w:rPr>
+          <w:b/>
+          <w:sz w:val="20"/>
+          <w:szCs w:val="20"/>
+        </w:rPr>
+        <w:t xml:space="preserve">P1 wins    </w:t>
+      </w:r>
+      <w:r>
+        <w:rPr>
+          <w:b/>
+          <w:sz w:val="20"/>
+          <w:szCs w:val="20"/>
+        </w:rPr>
+        <w:t>Draw</w:t>
+      </w:r>
+    </w:p>
+    <w:p/>
+    <w:p>
+      <w:r>
+        <w:t xml:space="preserve">For 7 matches, using the tree we already have, we know that the player who gets to </w:t>
+      </w:r>
+      <w:r>
+        <w:rPr>
+          <w:b/>
+        </w:rPr>
+        <w:t>play second</w:t>
+      </w:r>
+      <w:r>
+        <w:t xml:space="preserve"> wins</w:t>
+      </w:r>
+      <w:r>
+        <w:t xml:space="preserve">, therefore, P1 would win if the game progressed </w:t>
+      </w:r>
+      <w:r>
+        <w:t xml:space="preserve">to 7 matches and for 6 matches it would be a draw. Therefore, between the two choices of P1’s victory and a draw, P1 goes down its path of victory and therefore </w:t>
+      </w:r>
+      <w:r>
+        <w:rPr>
+          <w:b/>
+        </w:rPr>
+        <w:t>P1 would win the game for 9 matches</w:t>
+      </w:r>
+    </w:p>
+    <w:p>
+      <w:pPr>
+        <w:rPr>
+          <w:b/>
+          <w:u w:val="single"/>
+        </w:rPr>
+      </w:pPr>
+    </w:p>
+    <w:p>
+      <w:pPr>
+        <w:rPr>
+          <w:b/>
+          <w:u w:val="single"/>
+        </w:rPr>
+      </w:pPr>
+      <w:r>
+        <w:rPr>
+          <w:b/>
+          <w:u w:val="single"/>
+        </w:rPr>
+        <w:t>Question 3 (b)</w:t>
+      </w:r>
+    </w:p>
+    <w:p>
+      <w:pPr>
+        <w:rPr>
+          <w:b/>
+          <w:u w:val="single"/>
+        </w:rPr>
+      </w:pPr>
+    </w:p>
+    <w:p>
+      <w:r>
+        <w:t>Using the above way of simplified trees, we get the following results up to 16 matches (we could go beyond this as well):</w:t>
+      </w:r>
+    </w:p>
+    <w:p/>
+    <w:p>
+      <w:r>
+        <w:t xml:space="preserve">Assuming all the games are started by P1 – </w:t>
+      </w:r>
+    </w:p>
+    <w:p/>
+    <w:tbl>
+      <w:tblPr>
+        <w:tblStyle w:val="GridTable2-Accent1"/>
+        <w:tblW w:w="9778" w:type="dxa"/>
+        <w:tblBorders>
+          <w:top w:val="single" w:sz="4" w:space="0" w:color="auto"/>
+          <w:left w:val="single" w:sz="4" w:space="0" w:color="auto"/>
+          <w:bottom w:val="single" w:sz="4" w:space="0" w:color="auto"/>
+          <w:right w:val="single" w:sz="4" w:space="0" w:color="auto"/>
+          <w:insideH w:val="single" w:sz="4" w:space="0" w:color="auto"/>
+          <w:insideV w:val="single" w:sz="4" w:space="0" w:color="auto"/>
+        </w:tblBorders>
+        <w:tblLook w:val="04A0" w:firstRow="1" w:lastRow="0" w:firstColumn="1" w:lastColumn="0" w:noHBand="0" w:noVBand="1"/>
+      </w:tblPr>
+      <w:tblGrid>
+        <w:gridCol w:w="1680"/>
+        <w:gridCol w:w="1680"/>
+        <w:gridCol w:w="1680"/>
+        <w:gridCol w:w="1680"/>
+        <w:gridCol w:w="1681"/>
+        <w:gridCol w:w="1377"/>
+      </w:tblGrid>
+      <w:tr>
+        <w:trPr>
+          <w:cnfStyle w:val="100000000000" w:firstRow="1" w:lastRow="0" w:firstColumn="0" w:lastColumn="0" w:oddVBand="0" w:evenVBand="0" w:oddHBand="0" w:evenHBand="0" w:firstRowFirstColumn="0" w:firstRowLastColumn="0" w:lastRowFirstColumn="0" w:lastRowLastColumn="0"/>
+          <w:trHeight w:val="440"/>
+        </w:trPr>
+        <w:tc>
+          <w:tcPr>
+            <w:cnfStyle w:val="001000000000" w:firstRow="0" w:lastRow="0" w:firstColumn="1" w:lastColumn="0" w:oddVBand="0" w:evenVBand="0" w:oddHBand="0" w:evenHBand="0" w:firstRowFirstColumn="0" w:firstRowLastColumn="0" w:lastRowFirstColumn="0" w:lastRowLastColumn="0"/>
+            <w:tcW w:w="1680" w:type="dxa"/>
+            <w:tcBorders>
+              <w:top w:val="none" w:sz="0" w:space="0" w:color="auto"/>
+              <w:bottom w:val="none" w:sz="0" w:space="0" w:color="auto"/>
+              <w:right w:val="none" w:sz="0" w:space="0" w:color="auto"/>
+            </w:tcBorders>
+          </w:tcPr>
+          <w:p>
+            <w:pPr>
+              <w:jc w:val="center"/>
+              <w:rPr>
+                <w:sz w:val="22"/>
+                <w:szCs w:val="22"/>
+              </w:rPr>
+            </w:pPr>
+            <w:r>
+              <w:rPr>
+                <w:sz w:val="22"/>
+                <w:szCs w:val="22"/>
+              </w:rPr>
+              <w:t>No. of matches</w:t>
+            </w:r>
+          </w:p>
+        </w:tc>
+        <w:tc>
+          <w:tcPr>
+            <w:tcW w:w="1680" w:type="dxa"/>
+            <w:tcBorders>
+              <w:top w:val="none" w:sz="0" w:space="0" w:color="auto"/>
+              <w:left w:val="none" w:sz="0" w:space="0" w:color="auto"/>
+              <w:bottom w:val="none" w:sz="0" w:space="0" w:color="auto"/>
+              <w:right w:val="none" w:sz="0" w:space="0" w:color="auto"/>
+            </w:tcBorders>
+          </w:tcPr>
+          <w:p>
+            <w:pPr>
+              <w:jc w:val="center"/>
+              <w:cnfStyle w:val="100000000000" w:firstRow="1" w:lastRow="0" w:firstColumn="0" w:lastColumn="0" w:oddVBand="0" w:evenVBand="0" w:oddHBand="0" w:evenHBand="0" w:firstRowFirstColumn="0" w:firstRowLastColumn="0" w:lastRowFirstColumn="0" w:lastRowLastColumn="0"/>
+              <w:rPr>
+                <w:sz w:val="22"/>
+                <w:szCs w:val="22"/>
+              </w:rPr>
+            </w:pPr>
+            <w:r>
+              <w:rPr>
+                <w:sz w:val="22"/>
+                <w:szCs w:val="22"/>
+              </w:rPr>
+              <w:t>Winner</w:t>
+            </w:r>
+          </w:p>
+        </w:tc>
+        <w:tc>
+          <w:tcPr>
+            <w:tcW w:w="1680" w:type="dxa"/>
+            <w:tcBorders>
+              <w:top w:val="none" w:sz="0" w:space="0" w:color="auto"/>
+              <w:left w:val="none" w:sz="0" w:space="0" w:color="auto"/>
+              <w:bottom w:val="none" w:sz="0" w:space="0" w:color="auto"/>
+              <w:right w:val="none" w:sz="0" w:space="0" w:color="auto"/>
+            </w:tcBorders>
+          </w:tcPr>
+          <w:p>
+            <w:pPr>
+              <w:jc w:val="center"/>
+              <w:cnfStyle w:val="100000000000" w:firstRow="1" w:lastRow="0" w:firstColumn="0" w:lastColumn="0" w:oddVBand="0" w:evenVBand="0" w:oddHBand="0" w:evenHBand="0" w:firstRowFirstColumn="0" w:firstRowLastColumn="0" w:lastRowFirstColumn="0" w:lastRowLastColumn="0"/>
+              <w:rPr>
+                <w:sz w:val="22"/>
+                <w:szCs w:val="22"/>
+              </w:rPr>
+            </w:pPr>
+            <w:r>
+              <w:rPr>
+                <w:sz w:val="22"/>
+                <w:szCs w:val="22"/>
+              </w:rPr>
+              <w:t>No. of matches</w:t>
+            </w:r>
+          </w:p>
+        </w:tc>
+        <w:tc>
+          <w:tcPr>
+            <w:tcW w:w="1680" w:type="dxa"/>
+            <w:tcBorders>
+              <w:top w:val="none" w:sz="0" w:space="0" w:color="auto"/>
+              <w:left w:val="none" w:sz="0" w:space="0" w:color="auto"/>
+              <w:bottom w:val="none" w:sz="0" w:space="0" w:color="auto"/>
+              <w:right w:val="none" w:sz="0" w:space="0" w:color="auto"/>
+            </w:tcBorders>
+          </w:tcPr>
+          <w:p>
+            <w:pPr>
+              <w:jc w:val="center"/>
+              <w:cnfStyle w:val="100000000000" w:firstRow="1" w:lastRow="0" w:firstColumn="0" w:lastColumn="0" w:oddVBand="0" w:evenVBand="0" w:oddHBand="0" w:evenHBand="0" w:firstRowFirstColumn="0" w:firstRowLastColumn="0" w:lastRowFirstColumn="0" w:lastRowLastColumn="0"/>
+              <w:rPr>
+                <w:sz w:val="22"/>
+                <w:szCs w:val="22"/>
+              </w:rPr>
+            </w:pPr>
+            <w:r>
+              <w:rPr>
+                <w:sz w:val="22"/>
+                <w:szCs w:val="22"/>
+              </w:rPr>
+              <w:t>Winner</w:t>
+            </w:r>
+          </w:p>
+        </w:tc>
+        <w:tc>
+          <w:tcPr>
+            <w:tcW w:w="1681" w:type="dxa"/>
+            <w:tcBorders>
+              <w:top w:val="none" w:sz="0" w:space="0" w:color="auto"/>
+              <w:left w:val="none" w:sz="0" w:space="0" w:color="auto"/>
+              <w:bottom w:val="none" w:sz="0" w:space="0" w:color="auto"/>
+              <w:right w:val="none" w:sz="0" w:space="0" w:color="auto"/>
+            </w:tcBorders>
+          </w:tcPr>
+          <w:p>
+            <w:pPr>
+              <w:jc w:val="center"/>
+              <w:cnfStyle w:val="100000000000" w:firstRow="1" w:lastRow="0" w:firstColumn="0" w:lastColumn="0" w:oddVBand="0" w:evenVBand="0" w:oddHBand="0" w:evenHBand="0" w:firstRowFirstColumn="0" w:firstRowLastColumn="0" w:lastRowFirstColumn="0" w:lastRowLastColumn="0"/>
+              <w:rPr>
+                <w:sz w:val="22"/>
+                <w:szCs w:val="22"/>
+              </w:rPr>
+            </w:pPr>
+            <w:r>
+              <w:rPr>
+                <w:sz w:val="22"/>
+                <w:szCs w:val="22"/>
+              </w:rPr>
+              <w:t>No. of matches</w:t>
+            </w:r>
+          </w:p>
+        </w:tc>
+        <w:tc>
+          <w:tcPr>
+            <w:tcW w:w="1377" w:type="dxa"/>
+            <w:tcBorders>
+              <w:top w:val="none" w:sz="0" w:space="0" w:color="auto"/>
+              <w:left w:val="none" w:sz="0" w:space="0" w:color="auto"/>
+              <w:bottom w:val="none" w:sz="0" w:space="0" w:color="auto"/>
+            </w:tcBorders>
+          </w:tcPr>
+          <w:p>
+            <w:pPr>
+              <w:jc w:val="center"/>
+              <w:cnfStyle w:val="100000000000" w:firstRow="1" w:lastRow="0" w:firstColumn="0" w:lastColumn="0" w:oddVBand="0" w:evenVBand="0" w:oddHBand="0" w:evenHBand="0" w:firstRowFirstColumn="0" w:firstRowLastColumn="0" w:lastRowFirstColumn="0" w:lastRowLastColumn="0"/>
+              <w:rPr>
+                <w:sz w:val="22"/>
+                <w:szCs w:val="22"/>
+              </w:rPr>
+            </w:pPr>
+            <w:r>
+              <w:rPr>
+                <w:sz w:val="22"/>
+                <w:szCs w:val="22"/>
+              </w:rPr>
+              <w:t>Winner</w:t>
+            </w:r>
+          </w:p>
+        </w:tc>
+      </w:tr>
+      <w:tr>
+        <w:trPr>
+          <w:cnfStyle w:val="000000100000" w:firstRow="0" w:lastRow="0" w:firstColumn="0" w:lastColumn="0" w:oddVBand="0" w:evenVBand="0" w:oddHBand="1" w:evenHBand="0" w:firstRowFirstColumn="0" w:firstRowLastColumn="0" w:lastRowFirstColumn="0" w:lastRowLastColumn="0"/>
+          <w:trHeight w:val="230"/>
+        </w:trPr>
+        <w:tc>
+          <w:tcPr>
+            <w:cnfStyle w:val="001000000000" w:firstRow="0" w:lastRow="0" w:firstColumn="1" w:lastColumn="0" w:oddVBand="0" w:evenVBand="0" w:oddHBand="0" w:evenHBand="0" w:firstRowFirstColumn="0" w:firstRowLastColumn="0" w:lastRowFirstColumn="0" w:lastRowLastColumn="0"/>
+            <w:tcW w:w="1680" w:type="dxa"/>
+          </w:tcPr>
+          <w:p>
+            <w:pPr>
+              <w:jc w:val="center"/>
+            </w:pPr>
+            <w:r>
+              <w:t>2</w:t>
+            </w:r>
+          </w:p>
+        </w:tc>
+        <w:tc>
+          <w:tcPr>
+            <w:tcW w:w="1680" w:type="dxa"/>
+          </w:tcPr>
+          <w:p>
+            <w:pPr>
+              <w:jc w:val="center"/>
+              <w:cnfStyle w:val="000000100000" w:firstRow="0" w:lastRow="0" w:firstColumn="0" w:lastColumn="0" w:oddVBand="0" w:evenVBand="0" w:oddHBand="1" w:evenHBand="0" w:firstRowFirstColumn="0" w:firstRowLastColumn="0" w:lastRowFirstColumn="0" w:lastRowLastColumn="0"/>
+            </w:pPr>
+            <w:r>
+              <w:t>P2</w:t>
+            </w:r>
+          </w:p>
+        </w:tc>
+        <w:tc>
+          <w:tcPr>
+            <w:tcW w:w="1680" w:type="dxa"/>
+          </w:tcPr>
+          <w:p>
+            <w:pPr>
+              <w:jc w:val="center"/>
+              <w:cnfStyle w:val="000000100000" w:firstRow="0" w:lastRow="0" w:firstColumn="0" w:lastColumn="0" w:oddVBand="0" w:evenVBand="0" w:oddHBand="1" w:evenHBand="0" w:firstRowFirstColumn="0" w:firstRowLastColumn="0" w:lastRowFirstColumn="0" w:lastRowLastColumn="0"/>
+              <w:rPr>
+                <w:b/>
+              </w:rPr>
+            </w:pPr>
+            <w:r>
+              <w:rPr>
+                <w:b/>
+              </w:rPr>
+              <w:t>7</w:t>
+            </w:r>
+          </w:p>
+        </w:tc>
+        <w:tc>
+          <w:tcPr>
+            <w:tcW w:w="1680" w:type="dxa"/>
+          </w:tcPr>
+          <w:p>
+            <w:pPr>
+              <w:jc w:val="center"/>
+              <w:cnfStyle w:val="000000100000" w:firstRow="0" w:lastRow="0" w:firstColumn="0" w:lastColumn="0" w:oddVBand="0" w:evenVBand="0" w:oddHBand="1" w:evenHBand="0" w:firstRowFirstColumn="0" w:firstRowLastColumn="0" w:lastRowFirstColumn="0" w:lastRowLastColumn="0"/>
+            </w:pPr>
+            <w:r>
+              <w:t>P2</w:t>
+            </w:r>
+          </w:p>
+        </w:tc>
+        <w:tc>
+          <w:tcPr>
+            <w:tcW w:w="1681" w:type="dxa"/>
+          </w:tcPr>
+          <w:p>
+            <w:pPr>
+              <w:jc w:val="center"/>
+              <w:cnfStyle w:val="000000100000" w:firstRow="0" w:lastRow="0" w:firstColumn="0" w:lastColumn="0" w:oddVBand="0" w:evenVBand="0" w:oddHBand="1" w:evenHBand="0" w:firstRowFirstColumn="0" w:firstRowLastColumn="0" w:lastRowFirstColumn="0" w:lastRowLastColumn="0"/>
+              <w:rPr>
+                <w:b/>
+              </w:rPr>
+            </w:pPr>
+            <w:r>
+              <w:rPr>
+                <w:b/>
+              </w:rPr>
+              <w:t>12</w:t>
+            </w:r>
+          </w:p>
+        </w:tc>
+        <w:tc>
+          <w:tcPr>
+            <w:tcW w:w="1377" w:type="dxa"/>
+          </w:tcPr>
+          <w:p>
+            <w:pPr>
+              <w:jc w:val="center"/>
+              <w:cnfStyle w:val="000000100000" w:firstRow="0" w:lastRow="0" w:firstColumn="0" w:lastColumn="0" w:oddVBand="0" w:evenVBand="0" w:oddHBand="1" w:evenHBand="0" w:firstRowFirstColumn="0" w:firstRowLastColumn="0" w:lastRowFirstColumn="0" w:lastRowLastColumn="0"/>
+            </w:pPr>
+            <w:r>
+              <w:t>P2</w:t>
+            </w:r>
+          </w:p>
+        </w:tc>
+      </w:tr>
+      <w:tr>
+        <w:trPr>
+          <w:trHeight w:val="240"/>
+        </w:trPr>
+        <w:tc>
+          <w:tcPr>
+            <w:cnfStyle w:val="001000000000" w:firstRow="0" w:lastRow="0" w:firstColumn="1" w:lastColumn="0" w:oddVBand="0" w:evenVBand="0" w:oddHBand="0" w:evenHBand="0" w:firstRowFirstColumn="0" w:firstRowLastColumn="0" w:lastRowFirstColumn="0" w:lastRowLastColumn="0"/>
+            <w:tcW w:w="1680" w:type="dxa"/>
+          </w:tcPr>
+          <w:p>
+            <w:pPr>
+              <w:jc w:val="center"/>
+            </w:pPr>
+            <w:r>
+              <w:t>3</w:t>
+            </w:r>
+          </w:p>
+        </w:tc>
+        <w:tc>
+          <w:tcPr>
+            <w:tcW w:w="1680" w:type="dxa"/>
+          </w:tcPr>
+          <w:p>
+            <w:pPr>
+              <w:jc w:val="center"/>
+              <w:cnfStyle w:val="000000000000" w:firstRow="0" w:lastRow="0" w:firstColumn="0" w:lastColumn="0" w:oddVBand="0" w:evenVBand="0" w:oddHBand="0" w:evenHBand="0" w:firstRowFirstColumn="0" w:firstRowLastColumn="0" w:lastRowFirstColumn="0" w:lastRowLastColumn="0"/>
+            </w:pPr>
+            <w:r>
+              <w:t>Draw</w:t>
+            </w:r>
+          </w:p>
+        </w:tc>
+        <w:tc>
+          <w:tcPr>
+            <w:tcW w:w="1680" w:type="dxa"/>
+          </w:tcPr>
+          <w:p>
+            <w:pPr>
+              <w:jc w:val="center"/>
+              <w:cnfStyle w:val="000000000000" w:firstRow="0" w:lastRow="0" w:firstColumn="0" w:lastColumn="0" w:oddVBand="0" w:evenVBand="0" w:oddHBand="0" w:evenHBand="0" w:firstRowFirstColumn="0" w:firstRowLastColumn="0" w:lastRowFirstColumn="0" w:lastRowLastColumn="0"/>
+              <w:rPr>
+                <w:b/>
+              </w:rPr>
+            </w:pPr>
+            <w:r>
+              <w:rPr>
+                <w:b/>
+              </w:rPr>
+              <w:t>8</w:t>
+            </w:r>
+          </w:p>
+        </w:tc>
+        <w:tc>
+          <w:tcPr>
+            <w:tcW w:w="1680" w:type="dxa"/>
+          </w:tcPr>
+          <w:p>
+            <w:pPr>
+              <w:jc w:val="center"/>
+              <w:cnfStyle w:val="000000000000" w:firstRow="0" w:lastRow="0" w:firstColumn="0" w:lastColumn="0" w:oddVBand="0" w:evenVBand="0" w:oddHBand="0" w:evenHBand="0" w:firstRowFirstColumn="0" w:firstRowLastColumn="0" w:lastRowFirstColumn="0" w:lastRowLastColumn="0"/>
+            </w:pPr>
+            <w:r>
+              <w:t>Draw</w:t>
+            </w:r>
+          </w:p>
+        </w:tc>
+        <w:tc>
+          <w:tcPr>
+            <w:tcW w:w="1681" w:type="dxa"/>
+          </w:tcPr>
+          <w:p>
+            <w:pPr>
+              <w:jc w:val="center"/>
+              <w:cnfStyle w:val="000000000000" w:firstRow="0" w:lastRow="0" w:firstColumn="0" w:lastColumn="0" w:oddVBand="0" w:evenVBand="0" w:oddHBand="0" w:evenHBand="0" w:firstRowFirstColumn="0" w:firstRowLastColumn="0" w:lastRowFirstColumn="0" w:lastRowLastColumn="0"/>
+              <w:rPr>
+                <w:b/>
+              </w:rPr>
+            </w:pPr>
+            <w:r>
+              <w:rPr>
+                <w:b/>
+              </w:rPr>
+              <w:t>13</w:t>
+            </w:r>
+          </w:p>
+        </w:tc>
+        <w:tc>
+          <w:tcPr>
+            <w:tcW w:w="1377" w:type="dxa"/>
+          </w:tcPr>
+          <w:p>
+            <w:pPr>
+              <w:jc w:val="center"/>
+              <w:cnfStyle w:val="000000000000" w:firstRow="0" w:lastRow="0" w:firstColumn="0" w:lastColumn="0" w:oddVBand="0" w:evenVBand="0" w:oddHBand="0" w:evenHBand="0" w:firstRowFirstColumn="0" w:firstRowLastColumn="0" w:lastRowFirstColumn="0" w:lastRowLastColumn="0"/>
+            </w:pPr>
+            <w:r>
+              <w:t>Draw</w:t>
+            </w:r>
+          </w:p>
+        </w:tc>
+      </w:tr>
+      <w:tr>
+        <w:trPr>
+          <w:cnfStyle w:val="000000100000" w:firstRow="0" w:lastRow="0" w:firstColumn="0" w:lastColumn="0" w:oddVBand="0" w:evenVBand="0" w:oddHBand="1" w:evenHBand="0" w:firstRowFirstColumn="0" w:firstRowLastColumn="0" w:lastRowFirstColumn="0" w:lastRowLastColumn="0"/>
+          <w:trHeight w:val="230"/>
+        </w:trPr>
+        <w:tc>
+          <w:tcPr>
+            <w:cnfStyle w:val="001000000000" w:firstRow="0" w:lastRow="0" w:firstColumn="1" w:lastColumn="0" w:oddVBand="0" w:evenVBand="0" w:oddHBand="0" w:evenHBand="0" w:firstRowFirstColumn="0" w:firstRowLastColumn="0" w:lastRowFirstColumn="0" w:lastRowLastColumn="0"/>
+            <w:tcW w:w="1680" w:type="dxa"/>
+          </w:tcPr>
+          <w:p>
+            <w:pPr>
+              <w:jc w:val="center"/>
+            </w:pPr>
+            <w:r>
+              <w:t>4</w:t>
+            </w:r>
+          </w:p>
+        </w:tc>
+        <w:tc>
+          <w:tcPr>
+            <w:tcW w:w="1680" w:type="dxa"/>
+          </w:tcPr>
+          <w:p>
+            <w:pPr>
+              <w:jc w:val="center"/>
+              <w:cnfStyle w:val="000000100000" w:firstRow="0" w:lastRow="0" w:firstColumn="0" w:lastColumn="0" w:oddVBand="0" w:evenVBand="0" w:oddHBand="1" w:evenHBand="0" w:firstRowFirstColumn="0" w:firstRowLastColumn="0" w:lastRowFirstColumn="0" w:lastRowLastColumn="0"/>
+            </w:pPr>
+            <w:r>
+              <w:t>P1</w:t>
+            </w:r>
+          </w:p>
+        </w:tc>
+        <w:tc>
+          <w:tcPr>
+            <w:tcW w:w="1680" w:type="dxa"/>
+          </w:tcPr>
+          <w:p>
+            <w:pPr>
+              <w:jc w:val="center"/>
+              <w:cnfStyle w:val="000000100000" w:firstRow="0" w:lastRow="0" w:firstColumn="0" w:lastColumn="0" w:oddVBand="0" w:evenVBand="0" w:oddHBand="1" w:evenHBand="0" w:firstRowFirstColumn="0" w:firstRowLastColumn="0" w:lastRowFirstColumn="0" w:lastRowLastColumn="0"/>
+              <w:rPr>
+                <w:b/>
+              </w:rPr>
+            </w:pPr>
+            <w:r>
+              <w:rPr>
+                <w:b/>
+              </w:rPr>
+              <w:t>9</w:t>
+            </w:r>
+          </w:p>
+        </w:tc>
+        <w:tc>
+          <w:tcPr>
+            <w:tcW w:w="1680" w:type="dxa"/>
+          </w:tcPr>
+          <w:p>
+            <w:pPr>
+              <w:jc w:val="center"/>
+              <w:cnfStyle w:val="000000100000" w:firstRow="0" w:lastRow="0" w:firstColumn="0" w:lastColumn="0" w:oddVBand="0" w:evenVBand="0" w:oddHBand="1" w:evenHBand="0" w:firstRowFirstColumn="0" w:firstRowLastColumn="0" w:lastRowFirstColumn="0" w:lastRowLastColumn="0"/>
+            </w:pPr>
+            <w:r>
+              <w:t>P1</w:t>
+            </w:r>
+          </w:p>
+        </w:tc>
+        <w:tc>
+          <w:tcPr>
+            <w:tcW w:w="1681" w:type="dxa"/>
+          </w:tcPr>
+          <w:p>
+            <w:pPr>
+              <w:jc w:val="center"/>
+              <w:cnfStyle w:val="000000100000" w:firstRow="0" w:lastRow="0" w:firstColumn="0" w:lastColumn="0" w:oddVBand="0" w:evenVBand="0" w:oddHBand="1" w:evenHBand="0" w:firstRowFirstColumn="0" w:firstRowLastColumn="0" w:lastRowFirstColumn="0" w:lastRowLastColumn="0"/>
+              <w:rPr>
+                <w:b/>
+              </w:rPr>
+            </w:pPr>
+            <w:r>
+              <w:rPr>
+                <w:b/>
+              </w:rPr>
+              <w:t>14</w:t>
+            </w:r>
+          </w:p>
+        </w:tc>
+        <w:tc>
+          <w:tcPr>
+            <w:tcW w:w="1377" w:type="dxa"/>
+          </w:tcPr>
+          <w:p>
+            <w:pPr>
+              <w:jc w:val="center"/>
+              <w:cnfStyle w:val="000000100000" w:firstRow="0" w:lastRow="0" w:firstColumn="0" w:lastColumn="0" w:oddVBand="0" w:evenVBand="0" w:oddHBand="1" w:evenHBand="0" w:firstRowFirstColumn="0" w:firstRowLastColumn="0" w:lastRowFirstColumn="0" w:lastRowLastColumn="0"/>
+            </w:pPr>
+            <w:r>
+              <w:t>P1</w:t>
+            </w:r>
+          </w:p>
+        </w:tc>
+      </w:tr>
+      <w:tr>
+        <w:trPr>
+          <w:trHeight w:val="230"/>
+        </w:trPr>
+        <w:tc>
+          <w:tcPr>
+            <w:cnfStyle w:val="001000000000" w:firstRow="0" w:lastRow="0" w:firstColumn="1" w:lastColumn="0" w:oddVBand="0" w:evenVBand="0" w:oddHBand="0" w:evenHBand="0" w:firstRowFirstColumn="0" w:firstRowLastColumn="0" w:lastRowFirstColumn="0" w:lastRowLastColumn="0"/>
+            <w:tcW w:w="1680" w:type="dxa"/>
+          </w:tcPr>
+          <w:p>
+            <w:pPr>
+              <w:jc w:val="center"/>
+            </w:pPr>
+            <w:r>
+              <w:t>5</w:t>
+            </w:r>
+          </w:p>
+        </w:tc>
+        <w:tc>
+          <w:tcPr>
+            <w:tcW w:w="1680" w:type="dxa"/>
+          </w:tcPr>
+          <w:p>
+            <w:pPr>
+              <w:jc w:val="center"/>
+              <w:cnfStyle w:val="000000000000" w:firstRow="0" w:lastRow="0" w:firstColumn="0" w:lastColumn="0" w:oddVBand="0" w:evenVBand="0" w:oddHBand="0" w:evenHBand="0" w:firstRowFirstColumn="0" w:firstRowLastColumn="0" w:lastRowFirstColumn="0" w:lastRowLastColumn="0"/>
+            </w:pPr>
+            <w:r>
+              <w:t>P1</w:t>
+            </w:r>
+          </w:p>
+        </w:tc>
+        <w:tc>
+          <w:tcPr>
+            <w:tcW w:w="1680" w:type="dxa"/>
+          </w:tcPr>
+          <w:p>
+            <w:pPr>
+              <w:jc w:val="center"/>
+              <w:cnfStyle w:val="000000000000" w:firstRow="0" w:lastRow="0" w:firstColumn="0" w:lastColumn="0" w:oddVBand="0" w:evenVBand="0" w:oddHBand="0" w:evenHBand="0" w:firstRowFirstColumn="0" w:firstRowLastColumn="0" w:lastRowFirstColumn="0" w:lastRowLastColumn="0"/>
+              <w:rPr>
+                <w:b/>
+              </w:rPr>
+            </w:pPr>
+            <w:r>
+              <w:rPr>
+                <w:b/>
+              </w:rPr>
+              <w:t>10</w:t>
+            </w:r>
+          </w:p>
+        </w:tc>
+        <w:tc>
+          <w:tcPr>
+            <w:tcW w:w="1680" w:type="dxa"/>
+          </w:tcPr>
+          <w:p>
+            <w:pPr>
+              <w:jc w:val="center"/>
+              <w:cnfStyle w:val="000000000000" w:firstRow="0" w:lastRow="0" w:firstColumn="0" w:lastColumn="0" w:oddVBand="0" w:evenVBand="0" w:oddHBand="0" w:evenHBand="0" w:firstRowFirstColumn="0" w:firstRowLastColumn="0" w:lastRowFirstColumn="0" w:lastRowLastColumn="0"/>
+            </w:pPr>
+            <w:r>
+              <w:t>P1</w:t>
+            </w:r>
+          </w:p>
+        </w:tc>
+        <w:tc>
+          <w:tcPr>
+            <w:tcW w:w="1681" w:type="dxa"/>
+          </w:tcPr>
+          <w:p>
+            <w:pPr>
+              <w:jc w:val="center"/>
+              <w:cnfStyle w:val="000000000000" w:firstRow="0" w:lastRow="0" w:firstColumn="0" w:lastColumn="0" w:oddVBand="0" w:evenVBand="0" w:oddHBand="0" w:evenHBand="0" w:firstRowFirstColumn="0" w:firstRowLastColumn="0" w:lastRowFirstColumn="0" w:lastRowLastColumn="0"/>
+              <w:rPr>
+                <w:b/>
+              </w:rPr>
+            </w:pPr>
+            <w:r>
+              <w:rPr>
+                <w:b/>
+              </w:rPr>
+              <w:t>15</w:t>
+            </w:r>
+          </w:p>
+        </w:tc>
+        <w:tc>
+          <w:tcPr>
+            <w:tcW w:w="1377" w:type="dxa"/>
+          </w:tcPr>
+          <w:p>
+            <w:pPr>
+              <w:jc w:val="center"/>
+              <w:cnfStyle w:val="000000000000" w:firstRow="0" w:lastRow="0" w:firstColumn="0" w:lastColumn="0" w:oddVBand="0" w:evenVBand="0" w:oddHBand="0" w:evenHBand="0" w:firstRowFirstColumn="0" w:firstRowLastColumn="0" w:lastRowFirstColumn="0" w:lastRowLastColumn="0"/>
+            </w:pPr>
+            <w:r>
+              <w:t>P1</w:t>
+            </w:r>
+          </w:p>
+        </w:tc>
+      </w:tr>
+      <w:tr>
+        <w:trPr>
+          <w:cnfStyle w:val="000000100000" w:firstRow="0" w:lastRow="0" w:firstColumn="0" w:lastColumn="0" w:oddVBand="0" w:evenVBand="0" w:oddHBand="1" w:evenHBand="0" w:firstRowFirstColumn="0" w:firstRowLastColumn="0" w:lastRowFirstColumn="0" w:lastRowLastColumn="0"/>
+          <w:trHeight w:val="230"/>
+        </w:trPr>
+        <w:tc>
+          <w:tcPr>
+            <w:cnfStyle w:val="001000000000" w:firstRow="0" w:lastRow="0" w:firstColumn="1" w:lastColumn="0" w:oddVBand="0" w:evenVBand="0" w:oddHBand="0" w:evenHBand="0" w:firstRowFirstColumn="0" w:firstRowLastColumn="0" w:lastRowFirstColumn="0" w:lastRowLastColumn="0"/>
+            <w:tcW w:w="1680" w:type="dxa"/>
+          </w:tcPr>
+          <w:p>
+            <w:pPr>
+              <w:jc w:val="center"/>
+            </w:pPr>
+            <w:r>
+              <w:t>6</w:t>
+            </w:r>
+          </w:p>
+        </w:tc>
+        <w:tc>
+          <w:tcPr>
+            <w:tcW w:w="1680" w:type="dxa"/>
+          </w:tcPr>
+          <w:p>
+            <w:pPr>
+              <w:jc w:val="center"/>
+              <w:cnfStyle w:val="000000100000" w:firstRow="0" w:lastRow="0" w:firstColumn="0" w:lastColumn="0" w:oddVBand="0" w:evenVBand="0" w:oddHBand="1" w:evenHBand="0" w:firstRowFirstColumn="0" w:firstRowLastColumn="0" w:lastRowFirstColumn="0" w:lastRowLastColumn="0"/>
+            </w:pPr>
+            <w:r>
+              <w:t>Draw</w:t>
+            </w:r>
+          </w:p>
+        </w:tc>
+        <w:tc>
+          <w:tcPr>
+            <w:tcW w:w="1680" w:type="dxa"/>
+          </w:tcPr>
+          <w:p>
+            <w:pPr>
+              <w:jc w:val="center"/>
+              <w:cnfStyle w:val="000000100000" w:firstRow="0" w:lastRow="0" w:firstColumn="0" w:lastColumn="0" w:oddVBand="0" w:evenVBand="0" w:oddHBand="1" w:evenHBand="0" w:firstRowFirstColumn="0" w:firstRowLastColumn="0" w:lastRowFirstColumn="0" w:lastRowLastColumn="0"/>
+              <w:rPr>
+                <w:b/>
+              </w:rPr>
+            </w:pPr>
+            <w:r>
+              <w:rPr>
+                <w:b/>
+              </w:rPr>
+              <w:t>11</w:t>
+            </w:r>
+          </w:p>
+        </w:tc>
+        <w:tc>
+          <w:tcPr>
+            <w:tcW w:w="1680" w:type="dxa"/>
+          </w:tcPr>
+          <w:p>
+            <w:pPr>
+              <w:jc w:val="center"/>
+              <w:cnfStyle w:val="000000100000" w:firstRow="0" w:lastRow="0" w:firstColumn="0" w:lastColumn="0" w:oddVBand="0" w:evenVBand="0" w:oddHBand="1" w:evenHBand="0" w:firstRowFirstColumn="0" w:firstRowLastColumn="0" w:lastRowFirstColumn="0" w:lastRowLastColumn="0"/>
+            </w:pPr>
+            <w:r>
+              <w:t>Draw</w:t>
+            </w:r>
+          </w:p>
+        </w:tc>
+        <w:tc>
+          <w:tcPr>
+            <w:tcW w:w="1681" w:type="dxa"/>
+          </w:tcPr>
+          <w:p>
+            <w:pPr>
+              <w:jc w:val="center"/>
+              <w:cnfStyle w:val="000000100000" w:firstRow="0" w:lastRow="0" w:firstColumn="0" w:lastColumn="0" w:oddVBand="0" w:evenVBand="0" w:oddHBand="1" w:evenHBand="0" w:firstRowFirstColumn="0" w:firstRowLastColumn="0" w:lastRowFirstColumn="0" w:lastRowLastColumn="0"/>
+              <w:rPr>
+                <w:b/>
+              </w:rPr>
+            </w:pPr>
+            <w:r>
+              <w:rPr>
+                <w:b/>
+              </w:rPr>
+              <w:t>16</w:t>
+            </w:r>
+          </w:p>
+        </w:tc>
+        <w:tc>
+          <w:tcPr>
+            <w:tcW w:w="1377" w:type="dxa"/>
+          </w:tcPr>
+          <w:p>
+            <w:pPr>
+              <w:jc w:val="center"/>
+              <w:cnfStyle w:val="000000100000" w:firstRow="0" w:lastRow="0" w:firstColumn="0" w:lastColumn="0" w:oddVBand="0" w:evenVBand="0" w:oddHBand="1" w:evenHBand="0" w:firstRowFirstColumn="0" w:firstRowLastColumn="0" w:lastRowFirstColumn="0" w:lastRowLastColumn="0"/>
+            </w:pPr>
+            <w:r>
+              <w:t>Draw</w:t>
+            </w:r>
+          </w:p>
+        </w:tc>
+      </w:tr>
+    </w:tbl>
+    <w:p/>
+    <w:p>
+      <w:r>
+        <w:t xml:space="preserve">It can be clearly seen from the table that the results repeat themselves in cycles of 5. This would continue for further numbers as well and so we can generalize this and find the winner for ‘n’ number of matches. </w:t>
+      </w:r>
+    </w:p>
+    <w:p/>
+    <w:tbl>
+      <w:tblPr>
+        <w:tblStyle w:val="GridTable2-Accent1"/>
+        <w:tblW w:w="0" w:type="auto"/>
+        <w:tblBorders>
+          <w:top w:val="single" w:sz="4" w:space="0" w:color="auto"/>
+          <w:left w:val="single" w:sz="4" w:space="0" w:color="auto"/>
+          <w:bottom w:val="single" w:sz="4" w:space="0" w:color="auto"/>
+          <w:right w:val="single" w:sz="4" w:space="0" w:color="auto"/>
+          <w:insideH w:val="single" w:sz="4" w:space="0" w:color="auto"/>
+          <w:insideV w:val="single" w:sz="4" w:space="0" w:color="auto"/>
+        </w:tblBorders>
+        <w:tblLook w:val="04A0" w:firstRow="1" w:lastRow="0" w:firstColumn="1" w:lastColumn="0" w:noHBand="0" w:noVBand="1"/>
+      </w:tblPr>
+      <w:tblGrid>
+        <w:gridCol w:w="4675"/>
+        <w:gridCol w:w="4675"/>
+      </w:tblGrid>
+      <w:tr>
+        <w:trPr>
+          <w:cnfStyle w:val="100000000000" w:firstRow="1" w:lastRow="0" w:firstColumn="0" w:lastColumn="0" w:oddVBand="0" w:evenVBand="0" w:oddHBand="0" w:evenHBand="0" w:firstRowFirstColumn="0" w:firstRowLastColumn="0" w:lastRowFirstColumn="0" w:lastRowLastColumn="0"/>
+        </w:trPr>
+        <w:tc>
+          <w:tcPr>
+            <w:cnfStyle w:val="001000000000" w:firstRow="0" w:lastRow="0" w:firstColumn="1" w:lastColumn="0" w:oddVBand="0" w:evenVBand="0" w:oddHBand="0" w:evenHBand="0" w:firstRowFirstColumn="0" w:firstRowLastColumn="0" w:lastRowFirstColumn="0" w:lastRowLastColumn="0"/>
+            <w:tcW w:w="4675" w:type="dxa"/>
+            <w:tcBorders>
+              <w:top w:val="none" w:sz="0" w:space="0" w:color="auto"/>
+              <w:bottom w:val="none" w:sz="0" w:space="0" w:color="auto"/>
+              <w:right w:val="none" w:sz="0" w:space="0" w:color="auto"/>
+            </w:tcBorders>
+          </w:tcPr>
+          <w:p>
+            <w:pPr>
+              <w:jc w:val="center"/>
+            </w:pPr>
+            <w:r>
+              <w:t>No. of matches</w:t>
+            </w:r>
+          </w:p>
+        </w:tc>
+        <w:tc>
+          <w:tcPr>
+            <w:tcW w:w="4675" w:type="dxa"/>
+            <w:tcBorders>
+              <w:top w:val="none" w:sz="0" w:space="0" w:color="auto"/>
+              <w:left w:val="none" w:sz="0" w:space="0" w:color="auto"/>
+              <w:bottom w:val="none" w:sz="0" w:space="0" w:color="auto"/>
+            </w:tcBorders>
+          </w:tcPr>
+          <w:p>
+            <w:pPr>
+              <w:jc w:val="center"/>
+              <w:cnfStyle w:val="100000000000" w:firstRow="1" w:lastRow="0" w:firstColumn="0" w:lastColumn="0" w:oddVBand="0" w:evenVBand="0" w:oddHBand="0" w:evenHBand="0" w:firstRowFirstColumn="0" w:firstRowLastColumn="0" w:lastRowFirstColumn="0" w:lastRowLastColumn="0"/>
+            </w:pPr>
+            <w:r>
+              <w:t>Winner</w:t>
+            </w:r>
+          </w:p>
+        </w:tc>
+      </w:tr>
+      <w:tr>
+        <w:trPr>
+          <w:cnfStyle w:val="000000100000" w:firstRow="0" w:lastRow="0" w:firstColumn="0" w:lastColumn="0" w:oddVBand="0" w:evenVBand="0" w:oddHBand="1" w:evenHBand="0" w:firstRowFirstColumn="0" w:firstRowLastColumn="0" w:lastRowFirstColumn="0" w:lastRowLastColumn="0"/>
+        </w:trPr>
+        <w:tc>
+          <w:tcPr>
+            <w:cnfStyle w:val="001000000000" w:firstRow="0" w:lastRow="0" w:firstColumn="1" w:lastColumn="0" w:oddVBand="0" w:evenVBand="0" w:oddHBand="0" w:evenHBand="0" w:firstRowFirstColumn="0" w:firstRowLastColumn="0" w:lastRowFirstColumn="0" w:lastRowLastColumn="0"/>
+            <w:tcW w:w="4675" w:type="dxa"/>
+          </w:tcPr>
+          <w:p>
+            <w:pPr>
+              <w:jc w:val="center"/>
+            </w:pPr>
+            <w:r>
+              <w:t xml:space="preserve">If n is of the form </w:t>
+            </w:r>
+            <w:r>
+              <w:t>(</w:t>
+            </w:r>
+            <w:r>
+              <w:t>5k – 3</w:t>
+            </w:r>
+            <w:r>
+              <w:t>)</w:t>
+            </w:r>
+          </w:p>
+        </w:tc>
+        <w:tc>
+          <w:tcPr>
+            <w:tcW w:w="4675" w:type="dxa"/>
+          </w:tcPr>
+          <w:p>
+            <w:pPr>
+              <w:jc w:val="center"/>
+              <w:cnfStyle w:val="000000100000" w:firstRow="0" w:lastRow="0" w:firstColumn="0" w:lastColumn="0" w:oddVBand="0" w:evenVBand="0" w:oddHBand="1" w:evenHBand="0" w:firstRowFirstColumn="0" w:firstRowLastColumn="0" w:lastRowFirstColumn="0" w:lastRowLastColumn="0"/>
+            </w:pPr>
+            <w:r>
+              <w:t>P2</w:t>
+            </w:r>
+          </w:p>
+        </w:tc>
+      </w:tr>
+      <w:tr>
+        <w:tc>
+          <w:tcPr>
+            <w:cnfStyle w:val="001000000000" w:firstRow="0" w:lastRow="0" w:firstColumn="1" w:lastColumn="0" w:oddVBand="0" w:evenVBand="0" w:oddHBand="0" w:evenHBand="0" w:firstRowFirstColumn="0" w:firstRowLastColumn="0" w:lastRowFirstColumn="0" w:lastRowLastColumn="0"/>
+            <w:tcW w:w="4675" w:type="dxa"/>
+          </w:tcPr>
+          <w:p>
+            <w:pPr>
+              <w:jc w:val="center"/>
+            </w:pPr>
+            <w:r>
+              <w:t xml:space="preserve">If n is of the form </w:t>
+            </w:r>
+            <w:r>
+              <w:t>(</w:t>
+            </w:r>
+            <w:r>
+              <w:t>5k – 2</w:t>
+            </w:r>
+            <w:r>
+              <w:t>)</w:t>
+            </w:r>
+          </w:p>
+        </w:tc>
+        <w:tc>
+          <w:tcPr>
+            <w:tcW w:w="4675" w:type="dxa"/>
+          </w:tcPr>
+          <w:p>
+            <w:pPr>
+              <w:jc w:val="center"/>
+              <w:cnfStyle w:val="000000000000" w:firstRow="0" w:lastRow="0" w:firstColumn="0" w:lastColumn="0" w:oddVBand="0" w:evenVBand="0" w:oddHBand="0" w:evenHBand="0" w:firstRowFirstColumn="0" w:firstRowLastColumn="0" w:lastRowFirstColumn="0" w:lastRowLastColumn="0"/>
+            </w:pPr>
+            <w:r>
+              <w:t>Draw</w:t>
+            </w:r>
+          </w:p>
+        </w:tc>
+      </w:tr>
+      <w:tr>
+        <w:trPr>
+          <w:cnfStyle w:val="000000100000" w:firstRow="0" w:lastRow="0" w:firstColumn="0" w:lastColumn="0" w:oddVBand="0" w:evenVBand="0" w:oddHBand="1" w:evenHBand="0" w:firstRowFirstColumn="0" w:firstRowLastColumn="0" w:lastRowFirstColumn="0" w:lastRowLastColumn="0"/>
+        </w:trPr>
+        <w:tc>
+          <w:tcPr>
+            <w:cnfStyle w:val="001000000000" w:firstRow="0" w:lastRow="0" w:firstColumn="1" w:lastColumn="0" w:oddVBand="0" w:evenVBand="0" w:oddHBand="0" w:evenHBand="0" w:firstRowFirstColumn="0" w:firstRowLastColumn="0" w:lastRowFirstColumn="0" w:lastRowLastColumn="0"/>
+            <w:tcW w:w="4675" w:type="dxa"/>
+          </w:tcPr>
+          <w:p>
+            <w:pPr>
+              <w:jc w:val="center"/>
+            </w:pPr>
+            <w:r>
+              <w:t xml:space="preserve">If n is of the form </w:t>
+            </w:r>
+            <w:r>
+              <w:t>(</w:t>
+            </w:r>
+            <w:r>
+              <w:t>5k – 1</w:t>
+            </w:r>
+            <w:r>
+              <w:t>)</w:t>
+            </w:r>
+          </w:p>
+        </w:tc>
+        <w:tc>
+          <w:tcPr>
+            <w:tcW w:w="4675" w:type="dxa"/>
+          </w:tcPr>
+          <w:p>
+            <w:pPr>
+              <w:jc w:val="center"/>
+              <w:cnfStyle w:val="000000100000" w:firstRow="0" w:lastRow="0" w:firstColumn="0" w:lastColumn="0" w:oddVBand="0" w:evenVBand="0" w:oddHBand="1" w:evenHBand="0" w:firstRowFirstColumn="0" w:firstRowLastColumn="0" w:lastRowFirstColumn="0" w:lastRowLastColumn="0"/>
+            </w:pPr>
+            <w:r>
+              <w:t>P1</w:t>
+            </w:r>
+          </w:p>
+        </w:tc>
+      </w:tr>
+      <w:tr>
+        <w:tc>
+          <w:tcPr>
+            <w:cnfStyle w:val="001000000000" w:firstRow="0" w:lastRow="0" w:firstColumn="1" w:lastColumn="0" w:oddVBand="0" w:evenVBand="0" w:oddHBand="0" w:evenHBand="0" w:firstRowFirstColumn="0" w:firstRowLastColumn="0" w:lastRowFirstColumn="0" w:lastRowLastColumn="0"/>
+            <w:tcW w:w="4675" w:type="dxa"/>
+          </w:tcPr>
+          <w:p>
+            <w:pPr>
+              <w:jc w:val="center"/>
+            </w:pPr>
+            <w:r>
+              <w:t xml:space="preserve">If n is of the form </w:t>
+            </w:r>
+            <w:r>
+              <w:t>(</w:t>
+            </w:r>
+            <w:r>
+              <w:t>5k</w:t>
+            </w:r>
+            <w:r>
+              <w:t>)</w:t>
+            </w:r>
+          </w:p>
+        </w:tc>
+        <w:tc>
+          <w:tcPr>
+            <w:tcW w:w="4675" w:type="dxa"/>
+          </w:tcPr>
+          <w:p>
+            <w:pPr>
+              <w:jc w:val="center"/>
+              <w:cnfStyle w:val="000000000000" w:firstRow="0" w:lastRow="0" w:firstColumn="0" w:lastColumn="0" w:oddVBand="0" w:evenVBand="0" w:oddHBand="0" w:evenHBand="0" w:firstRowFirstColumn="0" w:firstRowLastColumn="0" w:lastRowFirstColumn="0" w:lastRowLastColumn="0"/>
+            </w:pPr>
+            <w:r>
+              <w:t>P1</w:t>
+            </w:r>
+          </w:p>
+        </w:tc>
+      </w:tr>
+      <w:tr>
+        <w:trPr>
+          <w:cnfStyle w:val="000000100000" w:firstRow="0" w:lastRow="0" w:firstColumn="0" w:lastColumn="0" w:oddVBand="0" w:evenVBand="0" w:oddHBand="1" w:evenHBand="0" w:firstRowFirstColumn="0" w:firstRowLastColumn="0" w:lastRowFirstColumn="0" w:lastRowLastColumn="0"/>
+          <w:trHeight w:val="269"/>
+        </w:trPr>
+        <w:tc>
+          <w:tcPr>
+            <w:cnfStyle w:val="001000000000" w:firstRow="0" w:lastRow="0" w:firstColumn="1" w:lastColumn="0" w:oddVBand="0" w:evenVBand="0" w:oddHBand="0" w:evenHBand="0" w:firstRowFirstColumn="0" w:firstRowLastColumn="0" w:lastRowFirstColumn="0" w:lastRowLastColumn="0"/>
+            <w:tcW w:w="4675" w:type="dxa"/>
+          </w:tcPr>
+          <w:p>
+            <w:pPr>
+              <w:jc w:val="center"/>
+            </w:pPr>
+            <w:r>
+              <w:t xml:space="preserve">If n is of the form </w:t>
+            </w:r>
+            <w:r>
+              <w:t>(</w:t>
+            </w:r>
+            <w:r>
+              <w:t>5k + 1</w:t>
+            </w:r>
+            <w:r>
+              <w:t>)</w:t>
+            </w:r>
+          </w:p>
+        </w:tc>
+        <w:tc>
+          <w:tcPr>
+            <w:tcW w:w="4675" w:type="dxa"/>
+          </w:tcPr>
+          <w:p>
+            <w:pPr>
+              <w:jc w:val="center"/>
+              <w:cnfStyle w:val="000000100000" w:firstRow="0" w:lastRow="0" w:firstColumn="0" w:lastColumn="0" w:oddVBand="0" w:evenVBand="0" w:oddHBand="1" w:evenHBand="0" w:firstRowFirstColumn="0" w:firstRowLastColumn="0" w:lastRowFirstColumn="0" w:lastRowLastColumn="0"/>
+            </w:pPr>
+            <w:r>
+              <w:t>Draw</w:t>
+            </w:r>
+          </w:p>
+        </w:tc>
+      </w:tr>
+    </w:tbl>
+    <w:p/>
+    <w:p>
+      <w:r>
+        <w:t>Where k is a natural number</w:t>
+      </w:r>
+    </w:p>
+    <w:p>
+      <w:pPr>
+        <w:rPr>
+          <w:b/>
+          <w:u w:val="single"/>
+        </w:rPr>
+      </w:pPr>
+    </w:p>
+    <w:p>
+      <w:pPr>
+        <w:rPr>
+          <w:b/>
+          <w:u w:val="single"/>
+        </w:rPr>
+      </w:pPr>
+      <w:r>
+        <w:rPr>
+          <w:b/>
+          <w:u w:val="single"/>
+        </w:rPr>
         <w:t>Question 4 (a)</w:t>
       </w:r>
     </w:p>
@@ -2919,10 +5138,18 @@
         <w:t>Algorithm</w:t>
       </w:r>
       <w:r>
-        <w:t>: ec</w:t>
-      </w:r>
-      <w:r>
-        <w:t>centricity(vertex u)</w:t>
+        <w:t xml:space="preserve">: </w:t>
+      </w:r>
+      <w:proofErr w:type="gramStart"/>
+      <w:r>
+        <w:t>ec</w:t>
+      </w:r>
+      <w:r>
+        <w:t>centricity(</w:t>
+      </w:r>
+      <w:proofErr w:type="gramEnd"/>
+      <w:r>
+        <w:t>vertex u)</w:t>
       </w:r>
     </w:p>
     <w:p>
@@ -2961,22 +5188,57 @@
         <w:sym w:font="Symbol" w:char="F0AC"/>
       </w:r>
       <w:r>
-        <w:t xml:space="preserve"> new Queue()</w:t>
-      </w:r>
-    </w:p>
-    <w:p>
-      <w:r>
-        <w:t>setVisited(u, true)</w:t>
-      </w:r>
-    </w:p>
-    <w:p>
-      <w:r>
-        <w:t>setDistance(u, 0)</w:t>
-      </w:r>
-    </w:p>
-    <w:p>
-      <w:r>
-        <w:t>q.enqueue(u)</w:t>
+        <w:t xml:space="preserve"> new </w:t>
+      </w:r>
+      <w:proofErr w:type="gramStart"/>
+      <w:r>
+        <w:t>Queue(</w:t>
+      </w:r>
+      <w:proofErr w:type="gramEnd"/>
+      <w:r>
+        <w:t>)</w:t>
+      </w:r>
+    </w:p>
+    <w:p>
+      <w:proofErr w:type="spellStart"/>
+      <w:proofErr w:type="gramStart"/>
+      <w:r>
+        <w:t>setVisited</w:t>
+      </w:r>
+      <w:proofErr w:type="spellEnd"/>
+      <w:r>
+        <w:t>(</w:t>
+      </w:r>
+      <w:proofErr w:type="gramEnd"/>
+      <w:r>
+        <w:t>u, true)</w:t>
+      </w:r>
+    </w:p>
+    <w:p>
+      <w:proofErr w:type="spellStart"/>
+      <w:proofErr w:type="gramStart"/>
+      <w:r>
+        <w:t>setDistance</w:t>
+      </w:r>
+      <w:proofErr w:type="spellEnd"/>
+      <w:r>
+        <w:t>(</w:t>
+      </w:r>
+      <w:proofErr w:type="gramEnd"/>
+      <w:r>
+        <w:t>u, 0)</w:t>
+      </w:r>
+    </w:p>
+    <w:p>
+      <w:proofErr w:type="spellStart"/>
+      <w:proofErr w:type="gramStart"/>
+      <w:r>
+        <w:t>q.enqueue</w:t>
+      </w:r>
+      <w:proofErr w:type="spellEnd"/>
+      <w:proofErr w:type="gramEnd"/>
+      <w:r>
+        <w:t>(u)</w:t>
       </w:r>
     </w:p>
     <w:p>
@@ -2993,7 +5255,23 @@
     <w:p/>
     <w:p>
       <w:r>
-        <w:t>while(!q.empty()) do</w:t>
+        <w:t>while</w:t>
+      </w:r>
+      <w:proofErr w:type="gramStart"/>
+      <w:r>
+        <w:t>(!</w:t>
+      </w:r>
+      <w:proofErr w:type="spellStart"/>
+      <w:r>
+        <w:t>q</w:t>
+      </w:r>
+      <w:proofErr w:type="gramEnd"/>
+      <w:r>
+        <w:t>.empty</w:t>
+      </w:r>
+      <w:proofErr w:type="spellEnd"/>
+      <w:r>
+        <w:t>()) do</w:t>
       </w:r>
     </w:p>
     <w:p>
@@ -3008,7 +5286,17 @@
         <w:sym w:font="Symbol" w:char="F0AC"/>
       </w:r>
       <w:r>
-        <w:t xml:space="preserve"> q.deque()</w:t>
+        <w:t xml:space="preserve"> </w:t>
+      </w:r>
+      <w:proofErr w:type="spellStart"/>
+      <w:proofErr w:type="gramStart"/>
+      <w:r>
+        <w:t>q.deque</w:t>
+      </w:r>
+      <w:proofErr w:type="spellEnd"/>
+      <w:proofErr w:type="gramEnd"/>
+      <w:r>
+        <w:t>()</w:t>
       </w:r>
     </w:p>
     <w:p>
@@ -3022,8 +5310,13 @@
       <w:r>
         <w:t xml:space="preserve"> </w:t>
       </w:r>
-      <w:r>
-        <w:t>getDistance(w)</w:t>
+      <w:proofErr w:type="spellStart"/>
+      <w:r>
+        <w:t>getDistance</w:t>
+      </w:r>
+      <w:proofErr w:type="spellEnd"/>
+      <w:r>
+        <w:t>(w)</w:t>
       </w:r>
     </w:p>
     <w:p>
@@ -3035,7 +5328,15 @@
         <w:sym w:font="Symbol" w:char="F0CE"/>
       </w:r>
       <w:r>
-        <w:t xml:space="preserve"> getNeighbors(w) do</w:t>
+        <w:t xml:space="preserve"> </w:t>
+      </w:r>
+      <w:proofErr w:type="spellStart"/>
+      <w:r>
+        <w:t>getNeighbors</w:t>
+      </w:r>
+      <w:proofErr w:type="spellEnd"/>
+      <w:r>
+        <w:t>(w) do</w:t>
       </w:r>
     </w:p>
     <w:p>
@@ -3044,7 +5345,20 @@
       </w:r>
       <w:r>
         <w:tab/>
-        <w:t>if (!getVisited(v)) then</w:t>
+        <w:t xml:space="preserve">if </w:t>
+      </w:r>
+      <w:proofErr w:type="gramStart"/>
+      <w:r>
+        <w:t>(!</w:t>
+      </w:r>
+      <w:proofErr w:type="spellStart"/>
+      <w:r>
+        <w:t>getVisited</w:t>
+      </w:r>
+      <w:proofErr w:type="spellEnd"/>
+      <w:proofErr w:type="gramEnd"/>
+      <w:r>
+        <w:t>(v)) then</w:t>
       </w:r>
     </w:p>
     <w:p>
@@ -3057,9 +5371,16 @@
       <w:r>
         <w:tab/>
       </w:r>
-      <w:r>
-        <w:t>setVisited(</w:t>
-      </w:r>
+      <w:proofErr w:type="spellStart"/>
+      <w:proofErr w:type="gramStart"/>
+      <w:r>
+        <w:t>setVisited</w:t>
+      </w:r>
+      <w:proofErr w:type="spellEnd"/>
+      <w:r>
+        <w:t>(</w:t>
+      </w:r>
+      <w:proofErr w:type="gramEnd"/>
       <w:r>
         <w:t>v, true</w:t>
       </w:r>
@@ -3076,7 +5397,27 @@
       </w:r>
       <w:r>
         <w:tab/>
-        <w:t>setDistance(v, getDistance(w) + 1)</w:t>
+      </w:r>
+      <w:proofErr w:type="spellStart"/>
+      <w:proofErr w:type="gramStart"/>
+      <w:r>
+        <w:t>setDistance</w:t>
+      </w:r>
+      <w:proofErr w:type="spellEnd"/>
+      <w:r>
+        <w:t>(</w:t>
+      </w:r>
+      <w:proofErr w:type="gramEnd"/>
+      <w:r>
+        <w:t xml:space="preserve">v, </w:t>
+      </w:r>
+      <w:proofErr w:type="spellStart"/>
+      <w:r>
+        <w:t>getDistance</w:t>
+      </w:r>
+      <w:proofErr w:type="spellEnd"/>
+      <w:r>
+        <w:t>(w) + 1)</w:t>
       </w:r>
     </w:p>
     <w:p>
@@ -3088,7 +5429,16 @@
       </w:r>
       <w:r>
         <w:tab/>
-        <w:t>q.enqueue(v)</w:t>
+      </w:r>
+      <w:proofErr w:type="spellStart"/>
+      <w:proofErr w:type="gramStart"/>
+      <w:r>
+        <w:t>q.enqueue</w:t>
+      </w:r>
+      <w:proofErr w:type="spellEnd"/>
+      <w:proofErr w:type="gramEnd"/>
+      <w:r>
+        <w:t>(v)</w:t>
       </w:r>
     </w:p>
     <w:p/>
@@ -3136,10 +5486,29 @@
         <w:t>Algorithm</w:t>
       </w:r>
       <w:r>
+        <w:t>: is2</w:t>
+      </w:r>
+      <w:proofErr w:type="gramStart"/>
+      <w:r>
+        <w:t>colorable(</w:t>
+      </w:r>
+      <w:proofErr w:type="gramEnd"/>
+      <w:r>
+        <w:t>vertex u)</w:t>
+      </w:r>
+    </w:p>
+    <w:p>
+      <w:r>
+        <w:rPr>
+          <w:b/>
+        </w:rPr>
+        <w:t>Input</w:t>
+      </w:r>
+      <w:r>
         <w:t xml:space="preserve">: </w:t>
       </w:r>
       <w:r>
-        <w:t>is2colorable(vertex u)</w:t>
+        <w:t>a graph vertex u</w:t>
       </w:r>
     </w:p>
     <w:p>
@@ -3147,26 +5516,12 @@
         <w:rPr>
           <w:b/>
         </w:rPr>
-        <w:t>Input</w:t>
+        <w:t>Output</w:t>
       </w:r>
       <w:r>
         <w:t xml:space="preserve">: </w:t>
       </w:r>
       <w:r>
-        <w:t>a graph vertex u</w:t>
-      </w:r>
-    </w:p>
-    <w:p>
-      <w:r>
-        <w:rPr>
-          <w:b/>
-        </w:rPr>
-        <w:t>Output</w:t>
-      </w:r>
-      <w:r>
-        <w:t xml:space="preserve">: </w:t>
-      </w:r>
-      <w:r>
         <w:t>true if the graph to which u belongs is 2</w:t>
       </w:r>
       <w:r>
@@ -3182,28 +5537,79 @@
         <w:sym w:font="Symbol" w:char="F0AC"/>
       </w:r>
       <w:r>
-        <w:t xml:space="preserve"> new Queue()</w:t>
-      </w:r>
-    </w:p>
-    <w:p>
-      <w:r>
-        <w:t>setVisited(u, true)</w:t>
-      </w:r>
-    </w:p>
-    <w:p>
-      <w:r>
-        <w:t>setColor(u, 0)</w:t>
-      </w:r>
-    </w:p>
-    <w:p>
-      <w:r>
-        <w:t>q.enqueue(u)</w:t>
+        <w:t xml:space="preserve"> new </w:t>
+      </w:r>
+      <w:proofErr w:type="gramStart"/>
+      <w:r>
+        <w:t>Queue(</w:t>
+      </w:r>
+      <w:proofErr w:type="gramEnd"/>
+      <w:r>
+        <w:t>)</w:t>
+      </w:r>
+    </w:p>
+    <w:p>
+      <w:proofErr w:type="spellStart"/>
+      <w:proofErr w:type="gramStart"/>
+      <w:r>
+        <w:t>setVisited</w:t>
+      </w:r>
+      <w:proofErr w:type="spellEnd"/>
+      <w:r>
+        <w:t>(</w:t>
+      </w:r>
+      <w:proofErr w:type="gramEnd"/>
+      <w:r>
+        <w:t>u, true)</w:t>
+      </w:r>
+    </w:p>
+    <w:p>
+      <w:proofErr w:type="spellStart"/>
+      <w:proofErr w:type="gramStart"/>
+      <w:r>
+        <w:t>setColor</w:t>
+      </w:r>
+      <w:proofErr w:type="spellEnd"/>
+      <w:r>
+        <w:t>(</w:t>
+      </w:r>
+      <w:proofErr w:type="gramEnd"/>
+      <w:r>
+        <w:t>u, 0)</w:t>
+      </w:r>
+    </w:p>
+    <w:p>
+      <w:proofErr w:type="spellStart"/>
+      <w:proofErr w:type="gramStart"/>
+      <w:r>
+        <w:t>q.enqueue</w:t>
+      </w:r>
+      <w:proofErr w:type="spellEnd"/>
+      <w:proofErr w:type="gramEnd"/>
+      <w:r>
+        <w:t>(u)</w:t>
       </w:r>
     </w:p>
     <w:p/>
     <w:p>
       <w:r>
-        <w:t>while(!q.empty()) do</w:t>
+        <w:t>while</w:t>
+      </w:r>
+      <w:proofErr w:type="gramStart"/>
+      <w:r>
+        <w:t>(!</w:t>
+      </w:r>
+      <w:proofErr w:type="spellStart"/>
+      <w:r>
+        <w:t>q</w:t>
+      </w:r>
+      <w:proofErr w:type="gramEnd"/>
+      <w:r>
+        <w:t>.empty</w:t>
+      </w:r>
+      <w:proofErr w:type="spellEnd"/>
+      <w:r>
+        <w:t>()) do</w:t>
       </w:r>
     </w:p>
     <w:p>
@@ -3218,7 +5624,17 @@
         <w:sym w:font="Symbol" w:char="F0AC"/>
       </w:r>
       <w:r>
-        <w:t xml:space="preserve"> q.deque()</w:t>
+        <w:t xml:space="preserve"> </w:t>
+      </w:r>
+      <w:proofErr w:type="spellStart"/>
+      <w:proofErr w:type="gramStart"/>
+      <w:r>
+        <w:t>q.deque</w:t>
+      </w:r>
+      <w:proofErr w:type="spellEnd"/>
+      <w:proofErr w:type="gramEnd"/>
+      <w:r>
+        <w:t>()</w:t>
       </w:r>
     </w:p>
     <w:p>
@@ -3230,7 +5646,15 @@
         <w:sym w:font="Symbol" w:char="F0CE"/>
       </w:r>
       <w:r>
-        <w:t xml:space="preserve"> getNeighbors(w) do</w:t>
+        <w:t xml:space="preserve"> </w:t>
+      </w:r>
+      <w:proofErr w:type="spellStart"/>
+      <w:r>
+        <w:t>getNeighbors</w:t>
+      </w:r>
+      <w:proofErr w:type="spellEnd"/>
+      <w:r>
+        <w:t>(w) do</w:t>
       </w:r>
     </w:p>
     <w:p>
@@ -3239,7 +5663,20 @@
       </w:r>
       <w:r>
         <w:tab/>
-        <w:t>if(!getVisited(v)) then</w:t>
+        <w:t>if</w:t>
+      </w:r>
+      <w:proofErr w:type="gramStart"/>
+      <w:r>
+        <w:t>(!</w:t>
+      </w:r>
+      <w:proofErr w:type="spellStart"/>
+      <w:r>
+        <w:t>getVisited</w:t>
+      </w:r>
+      <w:proofErr w:type="spellEnd"/>
+      <w:proofErr w:type="gramEnd"/>
+      <w:r>
+        <w:t>(v)) then</w:t>
       </w:r>
     </w:p>
     <w:p>
@@ -3252,8 +5689,18 @@
       <w:r>
         <w:tab/>
       </w:r>
-      <w:r>
-        <w:t>setVisited(v, true)</w:t>
+      <w:proofErr w:type="spellStart"/>
+      <w:proofErr w:type="gramStart"/>
+      <w:r>
+        <w:t>setVisited</w:t>
+      </w:r>
+      <w:proofErr w:type="spellEnd"/>
+      <w:r>
+        <w:t>(</w:t>
+      </w:r>
+      <w:proofErr w:type="gramEnd"/>
+      <w:r>
+        <w:t>v, true)</w:t>
       </w:r>
     </w:p>
     <w:p>
@@ -3265,7 +5712,27 @@
       </w:r>
       <w:r>
         <w:tab/>
-        <w:t>setColor(v, 1 – getColor(w))</w:t>
+      </w:r>
+      <w:proofErr w:type="spellStart"/>
+      <w:proofErr w:type="gramStart"/>
+      <w:r>
+        <w:t>setColor</w:t>
+      </w:r>
+      <w:proofErr w:type="spellEnd"/>
+      <w:r>
+        <w:t>(</w:t>
+      </w:r>
+      <w:proofErr w:type="gramEnd"/>
+      <w:r>
+        <w:t xml:space="preserve">v, 1 – </w:t>
+      </w:r>
+      <w:proofErr w:type="spellStart"/>
+      <w:r>
+        <w:t>getColor</w:t>
+      </w:r>
+      <w:proofErr w:type="spellEnd"/>
+      <w:r>
+        <w:t>(w))</w:t>
       </w:r>
     </w:p>
     <w:p>
@@ -3277,7 +5744,16 @@
       </w:r>
       <w:r>
         <w:tab/>
-        <w:t>q.enqueue(v)</w:t>
+      </w:r>
+      <w:proofErr w:type="spellStart"/>
+      <w:proofErr w:type="gramStart"/>
+      <w:r>
+        <w:t>q.enqueue</w:t>
+      </w:r>
+      <w:proofErr w:type="spellEnd"/>
+      <w:proofErr w:type="gramEnd"/>
+      <w:r>
+        <w:t>(v)</w:t>
       </w:r>
     </w:p>
     <w:p>
@@ -3298,10 +5774,23 @@
       </w:r>
       <w:r>
         <w:tab/>
-        <w:t xml:space="preserve">if(getColor(v) == </w:t>
-      </w:r>
-      <w:r>
-        <w:t>getColor(w)</w:t>
+        <w:t>if(</w:t>
+      </w:r>
+      <w:proofErr w:type="spellStart"/>
+      <w:r>
+        <w:t>getColor</w:t>
+      </w:r>
+      <w:proofErr w:type="spellEnd"/>
+      <w:r>
+        <w:t xml:space="preserve">(v) == </w:t>
+      </w:r>
+      <w:proofErr w:type="spellStart"/>
+      <w:r>
+        <w:t>getColor</w:t>
+      </w:r>
+      <w:proofErr w:type="spellEnd"/>
+      <w:r>
+        <w:t>(w)</w:t>
       </w:r>
       <w:r>
         <w:t>)</w:t>
@@ -3330,8 +5819,6 @@
       <w:r>
         <w:t>return true</w:t>
       </w:r>
-      <w:bookmarkStart w:id="0" w:name="_GoBack"/>
-      <w:bookmarkEnd w:id="0"/>
     </w:p>
     <w:p/>
     <w:p/>
@@ -3923,6 +6410,108 @@
     <w:uiPriority w:val="99"/>
     <w:rsid w:val="00B35065"/>
   </w:style>
+  <w:style w:type="table" w:styleId="TableGrid">
+    <w:name w:val="Table Grid"/>
+    <w:basedOn w:val="TableNormal"/>
+    <w:uiPriority w:val="39"/>
+    <w:rsid w:val="0049452B"/>
+    <w:tblPr>
+      <w:tblInd w:w="0" w:type="dxa"/>
+      <w:tblBorders>
+        <w:top w:val="single" w:sz="4" w:space="0" w:color="auto"/>
+        <w:left w:val="single" w:sz="4" w:space="0" w:color="auto"/>
+        <w:bottom w:val="single" w:sz="4" w:space="0" w:color="auto"/>
+        <w:right w:val="single" w:sz="4" w:space="0" w:color="auto"/>
+        <w:insideH w:val="single" w:sz="4" w:space="0" w:color="auto"/>
+        <w:insideV w:val="single" w:sz="4" w:space="0" w:color="auto"/>
+      </w:tblBorders>
+      <w:tblCellMar>
+        <w:top w:w="0" w:type="dxa"/>
+        <w:left w:w="108" w:type="dxa"/>
+        <w:bottom w:w="0" w:type="dxa"/>
+        <w:right w:w="108" w:type="dxa"/>
+      </w:tblCellMar>
+    </w:tblPr>
+  </w:style>
+  <w:style w:type="table" w:styleId="GridTable2-Accent1">
+    <w:name w:val="Grid Table 2 Accent 1"/>
+    <w:basedOn w:val="TableNormal"/>
+    <w:uiPriority w:val="47"/>
+    <w:rsid w:val="0049452B"/>
+    <w:tblPr>
+      <w:tblStyleRowBandSize w:val="1"/>
+      <w:tblStyleColBandSize w:val="1"/>
+      <w:tblInd w:w="0" w:type="dxa"/>
+      <w:tblBorders>
+        <w:top w:val="single" w:sz="2" w:space="0" w:color="8EAADB" w:themeColor="accent1" w:themeTint="99"/>
+        <w:bottom w:val="single" w:sz="2" w:space="0" w:color="8EAADB" w:themeColor="accent1" w:themeTint="99"/>
+        <w:insideH w:val="single" w:sz="2" w:space="0" w:color="8EAADB" w:themeColor="accent1" w:themeTint="99"/>
+        <w:insideV w:val="single" w:sz="2" w:space="0" w:color="8EAADB" w:themeColor="accent1" w:themeTint="99"/>
+      </w:tblBorders>
+      <w:tblCellMar>
+        <w:top w:w="0" w:type="dxa"/>
+        <w:left w:w="108" w:type="dxa"/>
+        <w:bottom w:w="0" w:type="dxa"/>
+        <w:right w:w="108" w:type="dxa"/>
+      </w:tblCellMar>
+    </w:tblPr>
+    <w:tblStylePr w:type="firstRow">
+      <w:rPr>
+        <w:b/>
+        <w:bCs/>
+      </w:rPr>
+      <w:tblPr/>
+      <w:tcPr>
+        <w:tcBorders>
+          <w:top w:val="nil"/>
+          <w:bottom w:val="single" w:sz="12" w:space="0" w:color="8EAADB" w:themeColor="accent1" w:themeTint="99"/>
+          <w:insideH w:val="nil"/>
+          <w:insideV w:val="nil"/>
+        </w:tcBorders>
+        <w:shd w:val="clear" w:color="auto" w:fill="FFFFFF" w:themeFill="background1"/>
+      </w:tcPr>
+    </w:tblStylePr>
+    <w:tblStylePr w:type="lastRow">
+      <w:rPr>
+        <w:b/>
+        <w:bCs/>
+      </w:rPr>
+      <w:tblPr/>
+      <w:tcPr>
+        <w:tcBorders>
+          <w:top w:val="double" w:sz="2" w:space="0" w:color="8EAADB" w:themeColor="accent1" w:themeTint="99"/>
+          <w:bottom w:val="nil"/>
+          <w:insideH w:val="nil"/>
+          <w:insideV w:val="nil"/>
+        </w:tcBorders>
+        <w:shd w:val="clear" w:color="auto" w:fill="FFFFFF" w:themeFill="background1"/>
+      </w:tcPr>
+    </w:tblStylePr>
+    <w:tblStylePr w:type="firstCol">
+      <w:rPr>
+        <w:b/>
+        <w:bCs/>
+      </w:rPr>
+    </w:tblStylePr>
+    <w:tblStylePr w:type="lastCol">
+      <w:rPr>
+        <w:b/>
+        <w:bCs/>
+      </w:rPr>
+    </w:tblStylePr>
+    <w:tblStylePr w:type="band1Vert">
+      <w:tblPr/>
+      <w:tcPr>
+        <w:shd w:val="clear" w:color="auto" w:fill="D9E2F3" w:themeFill="accent1" w:themeFillTint="33"/>
+      </w:tcPr>
+    </w:tblStylePr>
+    <w:tblStylePr w:type="band1Horz">
+      <w:tblPr/>
+      <w:tcPr>
+        <w:shd w:val="clear" w:color="auto" w:fill="D9E2F3" w:themeFill="accent1" w:themeFillTint="33"/>
+      </w:tcPr>
+    </w:tblStylePr>
+  </w:style>
 </w:styles>
 </file>
 
@@ -4192,7 +6781,7 @@
 </file>
 
 <file path=customXml/itemProps1.xml><?xml version="1.0" encoding="utf-8"?>
-<ds:datastoreItem xmlns:ds="http://schemas.openxmlformats.org/officeDocument/2006/customXml" ds:itemID="{7CC3BC14-8639-F647-9E7A-60595F4FB631}">
+<ds:datastoreItem xmlns:ds="http://schemas.openxmlformats.org/officeDocument/2006/customXml" ds:itemID="{9ED47437-4DB9-6341-BA0C-813AC6A9C8F6}">
   <ds:schemaRefs>
     <ds:schemaRef ds:uri="http://schemas.openxmlformats.org/officeDocument/2006/bibliography"/>
   </ds:schemaRefs>

</xml_diff>